<commit_message>
Cache Proxy pattern added.
</commit_message>
<xml_diff>
--- a/A19 Ex02 Vova 321924466 Anton 321829707.docx
+++ b/A19 Ex02 Vova 321924466 Anton 321829707.docx
@@ -1,27 +1,18 @@
 
 <file path=word/document.xml><?xml version="1.0" encoding="utf-8"?>
-<w:document xmlns:wpc="http://schemas.microsoft.com/office/word/2010/wordprocessingCanvas" xmlns:mc="http://schemas.openxmlformats.org/markup-compatibility/2006" xmlns:o="urn:schemas-microsoft-com:office:office" xmlns:r="http://schemas.openxmlformats.org/officeDocument/2006/relationships" xmlns:m="http://schemas.openxmlformats.org/officeDocument/2006/math" xmlns:v="urn:schemas-microsoft-com:vml" xmlns:wp14="http://schemas.microsoft.com/office/word/2010/wordprocessingDrawing" xmlns:wp="http://schemas.openxmlformats.org/drawingml/2006/wordprocessingDrawing" xmlns:w10="urn:schemas-microsoft-com:office:word" xmlns:w="http://schemas.openxmlformats.org/wordprocessingml/2006/main" xmlns:w14="http://schemas.microsoft.com/office/word/2010/wordml" xmlns:w15="http://schemas.microsoft.com/office/word/2012/wordml" xmlns:wpg="http://schemas.microsoft.com/office/word/2010/wordprocessingGroup" xmlns:wpi="http://schemas.microsoft.com/office/word/2010/wordprocessingInk" xmlns:wne="http://schemas.microsoft.com/office/word/2006/wordml" xmlns:wps="http://schemas.microsoft.com/office/word/2010/wordprocessingShape" mc:Ignorable="w14 w15 wp14">
+<w:document xmlns:wpc="http://schemas.microsoft.com/office/word/2010/wordprocessingCanvas" xmlns:cx="http://schemas.microsoft.com/office/drawing/2014/chartex" xmlns:mc="http://schemas.openxmlformats.org/markup-compatibility/2006" xmlns:o="urn:schemas-microsoft-com:office:office" xmlns:r="http://schemas.openxmlformats.org/officeDocument/2006/relationships" xmlns:m="http://schemas.openxmlformats.org/officeDocument/2006/math" xmlns:v="urn:schemas-microsoft-com:vml" xmlns:wp14="http://schemas.microsoft.com/office/word/2010/wordprocessingDrawing" xmlns:wp="http://schemas.openxmlformats.org/drawingml/2006/wordprocessingDrawing" xmlns:w10="urn:schemas-microsoft-com:office:word" xmlns:w="http://schemas.openxmlformats.org/wordprocessingml/2006/main" xmlns:w14="http://schemas.microsoft.com/office/word/2010/wordml" xmlns:w15="http://schemas.microsoft.com/office/word/2012/wordml" xmlns:w16se="http://schemas.microsoft.com/office/word/2015/wordml/symex" xmlns:wpg="http://schemas.microsoft.com/office/word/2010/wordprocessingGroup" xmlns:wpi="http://schemas.microsoft.com/office/word/2010/wordprocessingInk" xmlns:wne="http://schemas.microsoft.com/office/word/2006/wordml" xmlns:wps="http://schemas.microsoft.com/office/word/2010/wordprocessingShape" mc:Ignorable="w14 w15 w16se wp14">
   <w:body>
     <w:p>
       <w:pPr>
         <w:pStyle w:val="3"/>
         <w:rPr>
-          <w:rtl/>
-        </w:rPr>
-      </w:pPr>
-      <w:bookmarkStart w:id="0" w:name="_GoBack"/>
-      <w:bookmarkEnd w:id="0"/>
-    </w:p>
-    <w:p>
-      <w:pPr>
-        <w:pStyle w:val="3"/>
-        <w:rPr>
-          <w:rtl/>
-        </w:rPr>
-      </w:pPr>
-      <w:r>
-        <w:rPr>
-          <w:rFonts w:hint="cs"/>
+          <w:rFonts w:cstheme="minorHAnsi"/>
+          <w:rtl/>
+        </w:rPr>
+      </w:pPr>
+      <w:r>
+        <w:rPr>
+          <w:rFonts w:cstheme="minorHAnsi"/>
           <w:rtl/>
         </w:rPr>
         <w:t>תיאור קצר של הפיצ'רים שבחרנו לממש בתרגיל הקודם:</w:t>
@@ -29,69 +20,98 @@
     </w:p>
     <w:p>
       <w:pPr>
+        <w:pStyle w:val="af0"/>
         <w:numPr>
           <w:ilvl w:val="0"/>
           <w:numId w:val="1"/>
         </w:numPr>
-        <w:spacing w:after="0" w:line="240" w:lineRule="auto"/>
-      </w:pPr>
-      <w:r>
-        <w:rPr>
-          <w:rFonts w:hint="cs"/>
-          <w:rtl/>
-        </w:rPr>
-        <w:t>[תיאור קצר של הפיצ'ר הראשון]</w:t>
-      </w:r>
-    </w:p>
-    <w:p>
-      <w:pPr>
+        <w:bidi w:val="0"/>
+        <w:rPr>
+          <w:rFonts w:cstheme="minorHAnsi"/>
+          <w:sz w:val="24"/>
+          <w:szCs w:val="24"/>
+        </w:rPr>
+      </w:pPr>
+      <w:r>
+        <w:rPr>
+          <w:rFonts w:cstheme="minorHAnsi"/>
+          <w:b/>
+          <w:bCs/>
+          <w:sz w:val="24"/>
+          <w:szCs w:val="24"/>
+        </w:rPr>
+        <w:t>Random friend liked pages:</w:t>
+      </w:r>
+      <w:r>
+        <w:rPr>
+          <w:rFonts w:cstheme="minorHAnsi"/>
+          <w:sz w:val="24"/>
+          <w:szCs w:val="24"/>
+        </w:rPr>
+        <w:t xml:space="preserve"> From a list of friends, who are also using this application, pick randomly one friend and see 10 pages that this friend likes. The pages are shown as a grid of pictures 2 * 5.</w:t>
+      </w:r>
+    </w:p>
+    <w:p>
+      <w:pPr>
+        <w:pStyle w:val="af0"/>
         <w:numPr>
           <w:ilvl w:val="0"/>
           <w:numId w:val="1"/>
         </w:numPr>
-        <w:spacing w:after="0" w:line="240" w:lineRule="auto"/>
-        <w:ind w:right="-426"/>
-      </w:pPr>
-      <w:r>
-        <w:rPr>
-          <w:rFonts w:hint="cs"/>
-          <w:rtl/>
-        </w:rPr>
-        <w:t>[תיאור קצר של הפיצ'ר הראשון]</w:t>
-      </w:r>
-    </w:p>
-    <w:p>
-      <w:pPr>
-        <w:spacing w:after="0" w:line="240" w:lineRule="auto"/>
-        <w:ind w:left="720" w:right="-426"/>
+        <w:bidi w:val="0"/>
+        <w:rPr>
+          <w:sz w:val="24"/>
+          <w:szCs w:val="24"/>
+        </w:rPr>
+      </w:pPr>
+      <w:r>
+        <w:rPr>
+          <w:b/>
+          <w:bCs/>
+          <w:sz w:val="24"/>
+          <w:szCs w:val="24"/>
+        </w:rPr>
+        <w:t>Find friends by city:</w:t>
+      </w:r>
+      <w:r>
+        <w:rPr>
+          <w:sz w:val="24"/>
+          <w:szCs w:val="24"/>
+        </w:rPr>
+        <w:t xml:space="preserve"> This feature helps the user to see in his list of a friends, who are also using this application, only the friends in a specific location (provided by the user).</w:t>
+      </w:r>
+    </w:p>
+    <w:p>
+      <w:pPr>
+        <w:pStyle w:val="af0"/>
+        <w:bidi w:val="0"/>
+        <w:ind w:right="720"/>
+        <w:rPr>
+          <w:sz w:val="24"/>
+          <w:szCs w:val="24"/>
+        </w:rPr>
       </w:pPr>
     </w:p>
     <w:p>
       <w:pPr>
         <w:pStyle w:val="3"/>
         <w:rPr>
-          <w:rtl/>
-        </w:rPr>
-      </w:pPr>
-      <w:r>
-        <w:rPr>
-          <w:rFonts w:hint="cs"/>
-          <w:rtl/>
-        </w:rPr>
-        <w:t xml:space="preserve">תבנית מס' 1 </w:t>
-      </w:r>
-      <w:r>
-        <w:rPr>
-          <w:rtl/>
-        </w:rPr>
-        <w:t>–</w:t>
-      </w:r>
-      <w:r>
-        <w:rPr>
-          <w:rFonts w:hint="cs"/>
-          <w:rtl/>
-        </w:rPr>
-        <w:t xml:space="preserve"> [שם התבנית]</w:t>
+          <w:rFonts w:cstheme="minorHAnsi"/>
+          <w:rtl/>
+        </w:rPr>
+      </w:pPr>
+      <w:r>
+        <w:rPr>
+          <w:rFonts w:cstheme="minorHAnsi"/>
+          <w:rtl/>
+        </w:rPr>
+        <w:t xml:space="preserve">תבנית מס' 1 – </w:t>
+      </w:r>
+      <w:r>
+        <w:rPr>
+          <w:rFonts w:cstheme="minorHAnsi"/>
+        </w:rPr>
+        <w:t>Caching Proxy</w:t>
       </w:r>
     </w:p>
     <w:p>
@@ -102,10 +122,17 @@
         </w:numPr>
         <w:spacing w:after="0" w:line="240" w:lineRule="auto"/>
         <w:ind w:right="0"/>
-      </w:pPr>
-      <w:r>
-        <w:rPr>
-          <w:rFonts w:hint="cs"/>
+        <w:rPr>
+          <w:rFonts w:cstheme="minorHAnsi"/>
+          <w:sz w:val="24"/>
+          <w:szCs w:val="24"/>
+        </w:rPr>
+      </w:pPr>
+      <w:r>
+        <w:rPr>
+          <w:rFonts w:cstheme="minorHAnsi"/>
+          <w:sz w:val="24"/>
+          <w:szCs w:val="24"/>
           <w:rtl/>
         </w:rPr>
         <w:t>סיבת הבחירה / שימוש בתבנית:</w:t>
@@ -113,18 +140,68 @@
     </w:p>
     <w:p>
       <w:pPr>
+        <w:bidi w:val="0"/>
         <w:spacing w:after="0" w:line="240" w:lineRule="auto"/>
         <w:ind w:right="720"/>
-      </w:pPr>
-      <w:r>
-        <w:rPr>
-          <w:rFonts w:hint="cs"/>
-          <w:rtl/>
-        </w:rPr>
-        <w:t>[תיאור הסיבה / הצורך בשימוש בתבנית במערכת שלכם]</w:t>
-      </w:r>
-      <w:r>
-        <w:rPr>
+        <w:rPr>
+          <w:rFonts w:cstheme="minorHAnsi"/>
+          <w:sz w:val="24"/>
+          <w:szCs w:val="24"/>
+        </w:rPr>
+      </w:pPr>
+      <w:r>
+        <w:rPr>
+          <w:rFonts w:cstheme="minorHAnsi"/>
+          <w:sz w:val="24"/>
+          <w:szCs w:val="24"/>
+        </w:rPr>
+        <w:t>We’ve decided to implement Caching Proxy pattern for RandomFriendLikedPages feature.</w:t>
+      </w:r>
+      <w:r>
+        <w:rPr>
+          <w:rFonts w:cstheme="minorHAnsi"/>
+          <w:sz w:val="24"/>
+          <w:szCs w:val="24"/>
+        </w:rPr>
+        <w:br/>
+      </w:r>
+      <w:r>
+        <w:rPr>
+          <w:rFonts w:cstheme="minorHAnsi"/>
+          <w:sz w:val="24"/>
+          <w:szCs w:val="24"/>
+        </w:rPr>
+        <w:t xml:space="preserve">When we get our randomized friend info about his liked pages (picture of each page), we would like to store that </w:t>
+      </w:r>
+      <w:r>
+        <w:rPr>
+          <w:rFonts w:cstheme="minorHAnsi"/>
+          <w:sz w:val="24"/>
+          <w:szCs w:val="24"/>
+        </w:rPr>
+        <w:t>data</w:t>
+      </w:r>
+      <w:r>
+        <w:rPr>
+          <w:rFonts w:cstheme="minorHAnsi"/>
+          <w:sz w:val="24"/>
+          <w:szCs w:val="24"/>
+        </w:rPr>
+        <w:t xml:space="preserve"> for possible next time (if user gets same random friend in the same session). That gives us the option to show same pictures even if user had lost connection to server</w:t>
+      </w:r>
+      <w:r>
+        <w:rPr>
+          <w:rFonts w:cstheme="minorHAnsi"/>
+          <w:sz w:val="24"/>
+          <w:szCs w:val="24"/>
+        </w:rPr>
+        <w:t xml:space="preserve"> (only the info that stored in cache) and it’s gives faster results (time efficiency) to user which improve user experience. </w:t>
+      </w:r>
+      <w:r>
+        <w:rPr>
+          <w:rFonts w:cstheme="minorHAnsi"/>
+          <w:sz w:val="24"/>
+          <w:szCs w:val="24"/>
           <w:rtl/>
         </w:rPr>
         <w:br/>
@@ -138,10 +215,17 @@
         </w:numPr>
         <w:spacing w:after="0" w:line="240" w:lineRule="auto"/>
         <w:ind w:right="0"/>
-      </w:pPr>
-      <w:r>
-        <w:rPr>
-          <w:rFonts w:hint="cs"/>
+        <w:rPr>
+          <w:rFonts w:cstheme="minorHAnsi"/>
+          <w:sz w:val="24"/>
+          <w:szCs w:val="24"/>
+        </w:rPr>
+      </w:pPr>
+      <w:r>
+        <w:rPr>
+          <w:rFonts w:cstheme="minorHAnsi"/>
+          <w:sz w:val="24"/>
+          <w:szCs w:val="24"/>
           <w:rtl/>
         </w:rPr>
         <w:t>אופן המימוש:</w:t>
@@ -149,28 +233,52 @@
     </w:p>
     <w:p>
       <w:pPr>
+        <w:bidi w:val="0"/>
         <w:spacing w:after="0" w:line="240" w:lineRule="auto"/>
         <w:ind w:right="720"/>
-      </w:pPr>
-      <w:r>
-        <w:rPr>
-          <w:rFonts w:hint="cs"/>
-          <w:rtl/>
-        </w:rPr>
-        <w:t>[תיאור המימוש</w:t>
-      </w:r>
-      <w:r>
-        <w:rPr>
-          <w:rFonts w:hint="cs"/>
-          <w:rtl/>
-        </w:rPr>
-        <w:t xml:space="preserve"> והיכן ניתן למצוא אותו בקוד]</w:t>
-      </w:r>
-    </w:p>
-    <w:p>
-      <w:pPr>
+        <w:rPr>
+          <w:rFonts w:cstheme="minorHAnsi"/>
+          <w:sz w:val="24"/>
+          <w:szCs w:val="24"/>
+        </w:rPr>
+      </w:pPr>
+      <w:r>
+        <w:rPr>
+          <w:rFonts w:cstheme="minorHAnsi"/>
+          <w:b/>
+          <w:bCs/>
+          <w:sz w:val="24"/>
+          <w:szCs w:val="24"/>
+        </w:rPr>
+        <w:t>Relevant classes:</w:t>
+      </w:r>
+      <w:r>
+        <w:rPr>
+          <w:rFonts w:cstheme="minorHAnsi"/>
+          <w:sz w:val="24"/>
+          <w:szCs w:val="24"/>
+        </w:rPr>
+        <w:t xml:space="preserve"> </w:t>
+      </w:r>
+      <w:r>
+        <w:rPr>
+          <w:rFonts w:cstheme="minorHAnsi"/>
+          <w:sz w:val="24"/>
+          <w:szCs w:val="24"/>
+        </w:rPr>
+        <w:t>IGetLikedPages, GetLikedPagesFromFacebook, GetLikedPagesCacheProxy, RandomFriendLikedPages.</w:t>
+      </w:r>
+    </w:p>
+    <w:p>
+      <w:pPr>
+        <w:bidi w:val="0"/>
         <w:spacing w:after="0" w:line="240" w:lineRule="auto"/>
         <w:ind w:right="720"/>
+        <w:rPr>
+          <w:rFonts w:cstheme="minorHAnsi"/>
+          <w:sz w:val="24"/>
+          <w:szCs w:val="24"/>
+        </w:rPr>
       </w:pPr>
     </w:p>
     <w:p>
@@ -180,56 +288,195 @@
           <w:numId w:val="1"/>
         </w:numPr>
         <w:spacing w:after="0" w:line="240" w:lineRule="auto"/>
-      </w:pPr>
-      <w:r>
+        <w:rPr>
+          <w:rFonts w:cstheme="minorHAnsi"/>
+          <w:sz w:val="24"/>
+          <w:szCs w:val="24"/>
+        </w:rPr>
+      </w:pPr>
+      <w:r>
+        <w:rPr>
+          <w:rFonts w:cstheme="minorHAnsi"/>
+          <w:sz w:val="24"/>
+          <w:szCs w:val="24"/>
+        </w:rPr>
         <w:t>Sequence Diagram</w:t>
       </w:r>
     </w:p>
     <w:p>
       <w:pPr>
+        <w:bidi w:val="0"/>
         <w:spacing w:after="0" w:line="240" w:lineRule="auto"/>
         <w:ind w:right="720"/>
         <w:rPr>
-          <w:rtl/>
-        </w:rPr>
-      </w:pPr>
-      <w:r>
-        <w:rPr>
-          <w:rFonts w:hint="cs"/>
-          <w:rtl/>
-        </w:rPr>
-        <w:t>[</w:t>
-      </w:r>
-      <w:r>
-        <w:t>sequence diagram</w:t>
-      </w:r>
-      <w:r>
-        <w:rPr>
-          <w:rFonts w:hint="cs"/>
-          <w:rtl/>
-        </w:rPr>
-        <w:t xml:space="preserve"> שמציגה את התהליך שקשור לתבנית</w:t>
-      </w:r>
-      <w:r>
-        <w:rPr>
-          <w:rFonts w:hint="cs"/>
-          <w:rtl/>
-        </w:rPr>
-        <w:t xml:space="preserve"> והאינטראקציה בין המחלקות</w:t>
-      </w:r>
-      <w:r>
-        <w:rPr>
-          <w:rFonts w:hint="cs"/>
-          <w:rtl/>
-        </w:rPr>
-        <w:t>]</w:t>
-      </w:r>
-    </w:p>
-    <w:p>
-      <w:pPr>
+          <w:rFonts w:cstheme="minorHAnsi"/>
+          <w:sz w:val="24"/>
+          <w:szCs w:val="24"/>
+        </w:rPr>
+      </w:pPr>
+      <w:r>
+        <w:rPr>
+          <w:rFonts w:cstheme="minorHAnsi"/>
+          <w:noProof/>
+          <w:sz w:val="24"/>
+          <w:szCs w:val="24"/>
+          <w:lang w:val="ru-RU" w:eastAsia="ru-RU"/>
+        </w:rPr>
+        <w:drawing>
+          <wp:inline distT="0" distB="0" distL="0" distR="0" wp14:anchorId="637E3FE5" wp14:editId="7D6631D8">
+            <wp:extent cx="6957813" cy="3638550"/>
+            <wp:effectExtent l="0" t="0" r="0" b="0"/>
+            <wp:docPr id="7" name="Рисунок 7"/>
+            <wp:cNvGraphicFramePr>
+              <a:graphicFrameLocks xmlns:a="http://schemas.openxmlformats.org/drawingml/2006/main" noChangeAspect="1"/>
+            </wp:cNvGraphicFramePr>
+            <a:graphic xmlns:a="http://schemas.openxmlformats.org/drawingml/2006/main">
+              <a:graphicData uri="http://schemas.openxmlformats.org/drawingml/2006/picture">
+                <pic:pic xmlns:pic="http://schemas.openxmlformats.org/drawingml/2006/picture">
+                  <pic:nvPicPr>
+                    <pic:cNvPr id="0" name="Picture 2"/>
+                    <pic:cNvPicPr>
+                      <a:picLocks noChangeAspect="1" noChangeArrowheads="1"/>
+                    </pic:cNvPicPr>
+                  </pic:nvPicPr>
+                  <pic:blipFill>
+                    <a:blip r:embed="rId9" cstate="print">
+                      <a:extLst>
+                        <a:ext uri="{28A0092B-C50C-407E-A947-70E740481C1C}">
+                          <a14:useLocalDpi xmlns:a14="http://schemas.microsoft.com/office/drawing/2010/main" val="0"/>
+                        </a:ext>
+                      </a:extLst>
+                    </a:blip>
+                    <a:srcRect/>
+                    <a:stretch>
+                      <a:fillRect/>
+                    </a:stretch>
+                  </pic:blipFill>
+                  <pic:spPr bwMode="auto">
+                    <a:xfrm>
+                      <a:off x="0" y="0"/>
+                      <a:ext cx="6991554" cy="3656194"/>
+                    </a:xfrm>
+                    <a:prstGeom prst="rect">
+                      <a:avLst/>
+                    </a:prstGeom>
+                    <a:noFill/>
+                    <a:ln>
+                      <a:noFill/>
+                    </a:ln>
+                  </pic:spPr>
+                </pic:pic>
+              </a:graphicData>
+            </a:graphic>
+          </wp:inline>
+        </w:drawing>
+      </w:r>
+    </w:p>
+    <w:p>
+      <w:pPr>
+        <w:bidi w:val="0"/>
         <w:spacing w:after="0" w:line="240" w:lineRule="auto"/>
         <w:ind w:right="720"/>
         <w:rPr>
+          <w:rFonts w:cstheme="minorHAnsi"/>
+          <w:sz w:val="24"/>
+          <w:szCs w:val="24"/>
+        </w:rPr>
+      </w:pPr>
+    </w:p>
+    <w:p>
+      <w:pPr>
+        <w:bidi w:val="0"/>
+        <w:spacing w:after="0" w:line="240" w:lineRule="auto"/>
+        <w:ind w:right="720"/>
+        <w:rPr>
+          <w:rFonts w:cstheme="minorHAnsi"/>
+          <w:sz w:val="24"/>
+          <w:szCs w:val="24"/>
+        </w:rPr>
+      </w:pPr>
+    </w:p>
+    <w:p>
+      <w:pPr>
+        <w:bidi w:val="0"/>
+        <w:spacing w:after="0" w:line="240" w:lineRule="auto"/>
+        <w:ind w:right="720"/>
+        <w:rPr>
+          <w:rFonts w:cstheme="minorHAnsi"/>
+          <w:sz w:val="24"/>
+          <w:szCs w:val="24"/>
+        </w:rPr>
+      </w:pPr>
+    </w:p>
+    <w:p>
+      <w:pPr>
+        <w:bidi w:val="0"/>
+        <w:spacing w:after="0" w:line="240" w:lineRule="auto"/>
+        <w:ind w:right="720"/>
+        <w:rPr>
+          <w:rFonts w:cstheme="minorHAnsi"/>
+          <w:sz w:val="24"/>
+          <w:szCs w:val="24"/>
+        </w:rPr>
+      </w:pPr>
+    </w:p>
+    <w:p>
+      <w:pPr>
+        <w:bidi w:val="0"/>
+        <w:spacing w:after="0" w:line="240" w:lineRule="auto"/>
+        <w:ind w:right="720"/>
+        <w:rPr>
+          <w:rFonts w:cstheme="minorHAnsi"/>
+          <w:sz w:val="24"/>
+          <w:szCs w:val="24"/>
+        </w:rPr>
+      </w:pPr>
+    </w:p>
+    <w:p>
+      <w:pPr>
+        <w:bidi w:val="0"/>
+        <w:spacing w:after="0" w:line="240" w:lineRule="auto"/>
+        <w:ind w:right="720"/>
+        <w:rPr>
+          <w:rFonts w:cstheme="minorHAnsi"/>
+          <w:sz w:val="24"/>
+          <w:szCs w:val="24"/>
+        </w:rPr>
+      </w:pPr>
+    </w:p>
+    <w:p>
+      <w:pPr>
+        <w:bidi w:val="0"/>
+        <w:spacing w:after="0" w:line="240" w:lineRule="auto"/>
+        <w:ind w:right="720"/>
+        <w:rPr>
+          <w:rFonts w:cstheme="minorHAnsi"/>
+          <w:sz w:val="24"/>
+          <w:szCs w:val="24"/>
+        </w:rPr>
+      </w:pPr>
+    </w:p>
+    <w:p>
+      <w:pPr>
+        <w:bidi w:val="0"/>
+        <w:spacing w:after="0" w:line="240" w:lineRule="auto"/>
+        <w:ind w:right="720"/>
+        <w:rPr>
+          <w:rFonts w:cstheme="minorHAnsi"/>
+          <w:sz w:val="24"/>
+          <w:szCs w:val="24"/>
+        </w:rPr>
+      </w:pPr>
+    </w:p>
+    <w:p>
+      <w:pPr>
+        <w:bidi w:val="0"/>
+        <w:spacing w:after="0" w:line="240" w:lineRule="auto"/>
+        <w:ind w:right="720"/>
+        <w:rPr>
+          <w:rFonts w:cstheme="minorHAnsi"/>
+          <w:sz w:val="24"/>
+          <w:szCs w:val="24"/>
           <w:rtl/>
         </w:rPr>
       </w:pPr>
@@ -241,13 +488,26 @@
           <w:numId w:val="1"/>
         </w:numPr>
         <w:spacing w:after="0" w:line="240" w:lineRule="auto"/>
-      </w:pPr>
-      <w:r>
+        <w:rPr>
+          <w:rFonts w:cstheme="minorHAnsi"/>
+          <w:sz w:val="24"/>
+          <w:szCs w:val="24"/>
+        </w:rPr>
+      </w:pPr>
+      <w:r>
+        <w:rPr>
+          <w:rFonts w:cstheme="minorHAnsi"/>
+          <w:sz w:val="24"/>
+          <w:szCs w:val="24"/>
+        </w:rPr>
+        <w:lastRenderedPageBreak/>
         <w:t>Class Diagram</w:t>
       </w:r>
       <w:r>
         <w:rPr>
-          <w:rFonts w:hint="cs"/>
+          <w:rFonts w:cstheme="minorHAnsi"/>
+          <w:sz w:val="24"/>
+          <w:szCs w:val="24"/>
           <w:rtl/>
         </w:rPr>
         <w:tab/>
@@ -255,58 +515,171 @@
     </w:p>
     <w:p>
       <w:pPr>
+        <w:bidi w:val="0"/>
         <w:spacing w:after="0" w:line="240" w:lineRule="auto"/>
         <w:ind w:right="720"/>
         <w:rPr>
-          <w:rtl/>
-        </w:rPr>
-      </w:pPr>
-      <w:r>
-        <w:rPr>
-          <w:rFonts w:hint="cs"/>
-          <w:rtl/>
-        </w:rPr>
-        <w:t>[</w:t>
-      </w:r>
-      <w:r>
-        <w:t>class diagram</w:t>
-      </w:r>
-      <w:r>
-        <w:rPr>
-          <w:rFonts w:hint="cs"/>
-          <w:rtl/>
-        </w:rPr>
-        <w:t xml:space="preserve"> שמתארת את המחלקות שלכם שמעורבות בתבנית (תיאור מלא שכולל </w:t>
-      </w:r>
-      <w:r>
-        <w:t>Properties</w:t>
-      </w:r>
-      <w:r>
-        <w:rPr>
-          <w:rFonts w:hint="cs"/>
-          <w:rtl/>
-        </w:rPr>
-        <w:t xml:space="preserve"> ו- </w:t>
-      </w:r>
-      <w:r>
-        <w:t>Methods</w:t>
-      </w:r>
-      <w:r>
-        <w:rPr>
-          <w:rFonts w:hint="cs"/>
-          <w:rtl/>
-        </w:rPr>
-        <w:t>) והיחסים ביניהם (תאור מלא עבור כל יחס כפי שלמדנו בכיתה). עבור כל מחלקה שלכם, כיתבו מי המקבילה שלה (אם יש כזו) בתבנית (</w:t>
-      </w:r>
-      <w:r>
-        <w:t>Pattern</w:t>
-      </w:r>
-      <w:r>
-        <w:rPr>
-          <w:rFonts w:hint="cs"/>
-          <w:rtl/>
-        </w:rPr>
-        <w:t>) שבחרתם</w:t>
+          <w:rFonts w:cstheme="minorHAnsi"/>
+          <w:sz w:val="24"/>
+          <w:szCs w:val="24"/>
+          <w:rtl/>
+        </w:rPr>
+      </w:pPr>
+      <w:r>
+        <w:rPr>
+          <w:rFonts w:cstheme="minorHAnsi"/>
+          <w:b/>
+          <w:bCs/>
+          <w:noProof/>
+          <w:sz w:val="24"/>
+          <w:szCs w:val="24"/>
+          <w:lang w:val="ru-RU" w:eastAsia="ru-RU"/>
+        </w:rPr>
+        <w:drawing>
+          <wp:inline distT="0" distB="0" distL="0" distR="0">
+            <wp:extent cx="6938139" cy="3168380"/>
+            <wp:effectExtent l="0" t="0" r="0" b="0"/>
+            <wp:docPr id="6" name="Рисунок 6"/>
+            <wp:cNvGraphicFramePr>
+              <a:graphicFrameLocks xmlns:a="http://schemas.openxmlformats.org/drawingml/2006/main" noChangeAspect="1"/>
+            </wp:cNvGraphicFramePr>
+            <a:graphic xmlns:a="http://schemas.openxmlformats.org/drawingml/2006/main">
+              <a:graphicData uri="http://schemas.openxmlformats.org/drawingml/2006/picture">
+                <pic:pic xmlns:pic="http://schemas.openxmlformats.org/drawingml/2006/picture">
+                  <pic:nvPicPr>
+                    <pic:cNvPr id="0" name="Picture 1"/>
+                    <pic:cNvPicPr>
+                      <a:picLocks noChangeAspect="1" noChangeArrowheads="1"/>
+                    </pic:cNvPicPr>
+                  </pic:nvPicPr>
+                  <pic:blipFill>
+                    <a:blip r:embed="rId10" cstate="print">
+                      <a:extLst>
+                        <a:ext uri="{28A0092B-C50C-407E-A947-70E740481C1C}">
+                          <a14:useLocalDpi xmlns:a14="http://schemas.microsoft.com/office/drawing/2010/main" val="0"/>
+                        </a:ext>
+                      </a:extLst>
+                    </a:blip>
+                    <a:srcRect/>
+                    <a:stretch>
+                      <a:fillRect/>
+                    </a:stretch>
+                  </pic:blipFill>
+                  <pic:spPr bwMode="auto">
+                    <a:xfrm>
+                      <a:off x="0" y="0"/>
+                      <a:ext cx="6958147" cy="3177517"/>
+                    </a:xfrm>
+                    <a:prstGeom prst="rect">
+                      <a:avLst/>
+                    </a:prstGeom>
+                    <a:noFill/>
+                    <a:ln>
+                      <a:noFill/>
+                    </a:ln>
+                  </pic:spPr>
+                </pic:pic>
+              </a:graphicData>
+            </a:graphic>
+          </wp:inline>
+        </w:drawing>
+      </w:r>
+      <w:r>
+        <w:rPr>
+          <w:rFonts w:cstheme="minorHAnsi"/>
+          <w:b/>
+          <w:bCs/>
+          <w:sz w:val="24"/>
+          <w:szCs w:val="24"/>
+        </w:rPr>
+        <w:br/>
+        <w:t>Client:</w:t>
+      </w:r>
+      <w:r>
+        <w:rPr>
+          <w:rFonts w:cstheme="minorHAnsi"/>
+          <w:sz w:val="24"/>
+          <w:szCs w:val="24"/>
+        </w:rPr>
+        <w:t xml:space="preserve"> RandomFriendLikedPages.</w:t>
+      </w:r>
+      <w:r>
+        <w:rPr>
+          <w:rFonts w:cstheme="minorHAnsi"/>
+          <w:sz w:val="24"/>
+          <w:szCs w:val="24"/>
+        </w:rPr>
+        <w:br/>
+      </w:r>
+      <w:r>
+        <w:rPr>
+          <w:rFonts w:cstheme="minorHAnsi"/>
+          <w:b/>
+          <w:bCs/>
+          <w:sz w:val="24"/>
+          <w:szCs w:val="24"/>
+        </w:rPr>
+        <w:t>Subject:</w:t>
+      </w:r>
+      <w:r>
+        <w:rPr>
+          <w:rFonts w:cstheme="minorHAnsi"/>
+          <w:sz w:val="24"/>
+          <w:szCs w:val="24"/>
+        </w:rPr>
+        <w:t xml:space="preserve"> IGetLikedPages.</w:t>
+      </w:r>
+      <w:r>
+        <w:rPr>
+          <w:rFonts w:cstheme="minorHAnsi"/>
+          <w:sz w:val="24"/>
+          <w:szCs w:val="24"/>
+        </w:rPr>
+        <w:br/>
+      </w:r>
+      <w:r>
+        <w:rPr>
+          <w:rFonts w:cstheme="minorHAnsi"/>
+          <w:b/>
+          <w:bCs/>
+          <w:sz w:val="24"/>
+          <w:szCs w:val="24"/>
+        </w:rPr>
+        <w:t>Real Subject:</w:t>
+      </w:r>
+      <w:r>
+        <w:rPr>
+          <w:rFonts w:cstheme="minorHAnsi"/>
+          <w:sz w:val="24"/>
+          <w:szCs w:val="24"/>
+        </w:rPr>
+        <w:t xml:space="preserve"> GetLikedPagesFromFacebook.</w:t>
+      </w:r>
+      <w:r>
+        <w:rPr>
+          <w:rFonts w:cstheme="minorHAnsi"/>
+          <w:sz w:val="24"/>
+          <w:szCs w:val="24"/>
+        </w:rPr>
+        <w:br/>
+      </w:r>
+      <w:r>
+        <w:rPr>
+          <w:rFonts w:cstheme="minorHAnsi"/>
+          <w:b/>
+          <w:bCs/>
+          <w:sz w:val="24"/>
+          <w:szCs w:val="24"/>
+        </w:rPr>
+        <w:t>Proxy:</w:t>
+      </w:r>
+      <w:r>
+        <w:rPr>
+          <w:rFonts w:cstheme="minorHAnsi"/>
+          <w:sz w:val="24"/>
+          <w:szCs w:val="24"/>
+        </w:rPr>
+        <w:t xml:space="preserve"> GetLikedPagesCacheProxy.</w:t>
       </w:r>
     </w:p>
     <w:p>
@@ -314,43 +687,29 @@
         <w:spacing w:after="0" w:line="240" w:lineRule="auto"/>
         <w:ind w:right="720"/>
         <w:rPr>
-          <w:rtl/>
-        </w:rPr>
-      </w:pPr>
-    </w:p>
-    <w:p>
-      <w:pPr>
-        <w:spacing w:after="0" w:line="240" w:lineRule="auto"/>
-        <w:ind w:right="720"/>
+          <w:rFonts w:cstheme="minorHAnsi"/>
+          <w:sz w:val="24"/>
+          <w:szCs w:val="24"/>
+        </w:rPr>
       </w:pPr>
     </w:p>
     <w:p>
       <w:pPr>
         <w:pStyle w:val="3"/>
         <w:rPr>
-          <w:rtl/>
-        </w:rPr>
-      </w:pPr>
-      <w:r>
-        <w:rPr>
-          <w:rFonts w:hint="cs"/>
-          <w:rtl/>
-        </w:rPr>
-        <w:t xml:space="preserve">תבנית מס' 2 </w:t>
-      </w:r>
-      <w:r>
-        <w:rPr>
-          <w:rtl/>
-        </w:rPr>
-        <w:t>–</w:t>
-      </w:r>
-      <w:r>
-        <w:rPr>
-          <w:rFonts w:hint="cs"/>
-          <w:rtl/>
-        </w:rPr>
-        <w:t xml:space="preserve"> [שם התבנית]</w:t>
-      </w:r>
+          <w:rFonts w:cstheme="minorHAnsi"/>
+          <w:rtl/>
+        </w:rPr>
+      </w:pPr>
+      <w:r>
+        <w:rPr>
+          <w:rFonts w:cstheme="minorHAnsi"/>
+          <w:rtl/>
+        </w:rPr>
+        <w:t>תבנית מס' 2 – [שם התבנית]</w:t>
+      </w:r>
+      <w:bookmarkStart w:id="0" w:name="_GoBack"/>
+      <w:bookmarkEnd w:id="0"/>
     </w:p>
     <w:p>
       <w:pPr>
@@ -360,10 +719,17 @@
         </w:numPr>
         <w:spacing w:after="0" w:line="240" w:lineRule="auto"/>
         <w:ind w:right="0"/>
-      </w:pPr>
-      <w:r>
-        <w:rPr>
-          <w:rFonts w:hint="cs"/>
+        <w:rPr>
+          <w:rFonts w:cstheme="minorHAnsi"/>
+          <w:sz w:val="24"/>
+          <w:szCs w:val="24"/>
+        </w:rPr>
+      </w:pPr>
+      <w:r>
+        <w:rPr>
+          <w:rFonts w:cstheme="minorHAnsi"/>
+          <w:sz w:val="24"/>
+          <w:szCs w:val="24"/>
           <w:rtl/>
         </w:rPr>
         <w:t>סיבת הבחירה / שימוש בתבנית:</w:t>
@@ -373,16 +739,26 @@
       <w:pPr>
         <w:spacing w:after="0" w:line="240" w:lineRule="auto"/>
         <w:ind w:right="720"/>
-      </w:pPr>
-      <w:r>
-        <w:rPr>
-          <w:rFonts w:hint="cs"/>
+        <w:rPr>
+          <w:rFonts w:cstheme="minorHAnsi"/>
+          <w:sz w:val="24"/>
+          <w:szCs w:val="24"/>
+        </w:rPr>
+      </w:pPr>
+      <w:r>
+        <w:rPr>
+          <w:rFonts w:cstheme="minorHAnsi"/>
+          <w:sz w:val="24"/>
+          <w:szCs w:val="24"/>
           <w:rtl/>
         </w:rPr>
         <w:t>[תיאור הסיבה / הצורך בשימוש בתבנית במערכת שלכם]</w:t>
       </w:r>
       <w:r>
         <w:rPr>
+          <w:rFonts w:cstheme="minorHAnsi"/>
+          <w:sz w:val="24"/>
+          <w:szCs w:val="24"/>
           <w:rtl/>
         </w:rPr>
         <w:br/>
@@ -396,10 +772,17 @@
         </w:numPr>
         <w:spacing w:after="0" w:line="240" w:lineRule="auto"/>
         <w:ind w:right="0"/>
-      </w:pPr>
-      <w:r>
-        <w:rPr>
-          <w:rFonts w:hint="cs"/>
+        <w:rPr>
+          <w:rFonts w:cstheme="minorHAnsi"/>
+          <w:sz w:val="24"/>
+          <w:szCs w:val="24"/>
+        </w:rPr>
+      </w:pPr>
+      <w:r>
+        <w:rPr>
+          <w:rFonts w:cstheme="minorHAnsi"/>
+          <w:sz w:val="24"/>
+          <w:szCs w:val="24"/>
           <w:rtl/>
         </w:rPr>
         <w:t>אופן המימוש:</w:t>
@@ -409,10 +792,17 @@
       <w:pPr>
         <w:spacing w:after="0" w:line="240" w:lineRule="auto"/>
         <w:ind w:right="720"/>
-      </w:pPr>
-      <w:r>
-        <w:rPr>
-          <w:rFonts w:hint="cs"/>
+        <w:rPr>
+          <w:rFonts w:cstheme="minorHAnsi"/>
+          <w:sz w:val="24"/>
+          <w:szCs w:val="24"/>
+        </w:rPr>
+      </w:pPr>
+      <w:r>
+        <w:rPr>
+          <w:rFonts w:cstheme="minorHAnsi"/>
+          <w:sz w:val="24"/>
+          <w:szCs w:val="24"/>
           <w:rtl/>
         </w:rPr>
         <w:t>[תיאור המימוש והיכן ניתן למצוא אותו בקוד]</w:t>
@@ -422,6 +812,11 @@
       <w:pPr>
         <w:spacing w:after="0" w:line="240" w:lineRule="auto"/>
         <w:ind w:right="720"/>
+        <w:rPr>
+          <w:rFonts w:cstheme="minorHAnsi"/>
+          <w:sz w:val="24"/>
+          <w:szCs w:val="24"/>
+        </w:rPr>
       </w:pPr>
     </w:p>
     <w:p>
@@ -431,8 +826,18 @@
           <w:numId w:val="1"/>
         </w:numPr>
         <w:spacing w:after="0" w:line="240" w:lineRule="auto"/>
-      </w:pPr>
-      <w:r>
+        <w:rPr>
+          <w:rFonts w:cstheme="minorHAnsi"/>
+          <w:sz w:val="24"/>
+          <w:szCs w:val="24"/>
+        </w:rPr>
+      </w:pPr>
+      <w:r>
+        <w:rPr>
+          <w:rFonts w:cstheme="minorHAnsi"/>
+          <w:sz w:val="24"/>
+          <w:szCs w:val="24"/>
+        </w:rPr>
         <w:t>Sequence Diagram</w:t>
       </w:r>
     </w:p>
@@ -441,22 +846,34 @@
         <w:spacing w:after="0" w:line="240" w:lineRule="auto"/>
         <w:ind w:right="720"/>
         <w:rPr>
-          <w:rtl/>
-        </w:rPr>
-      </w:pPr>
-      <w:r>
-        <w:rPr>
-          <w:rFonts w:hint="cs"/>
+          <w:rFonts w:cstheme="minorHAnsi"/>
+          <w:sz w:val="24"/>
+          <w:szCs w:val="24"/>
+          <w:rtl/>
+        </w:rPr>
+      </w:pPr>
+      <w:r>
+        <w:rPr>
+          <w:rFonts w:cstheme="minorHAnsi"/>
+          <w:sz w:val="24"/>
+          <w:szCs w:val="24"/>
           <w:rtl/>
         </w:rPr>
         <w:t>[</w:t>
       </w:r>
       <w:r>
+        <w:rPr>
+          <w:rFonts w:cstheme="minorHAnsi"/>
+          <w:sz w:val="24"/>
+          <w:szCs w:val="24"/>
+        </w:rPr>
         <w:t>sequence diagram</w:t>
       </w:r>
       <w:r>
         <w:rPr>
-          <w:rFonts w:hint="cs"/>
+          <w:rFonts w:cstheme="minorHAnsi"/>
+          <w:sz w:val="24"/>
+          <w:szCs w:val="24"/>
           <w:rtl/>
         </w:rPr>
         <w:t xml:space="preserve"> שמציגה את התהליך שקשור לתבנית והאינטראקציה בין המחלקות]</w:t>
@@ -467,6 +884,9 @@
         <w:spacing w:after="0" w:line="240" w:lineRule="auto"/>
         <w:ind w:right="720"/>
         <w:rPr>
+          <w:rFonts w:cstheme="minorHAnsi"/>
+          <w:sz w:val="24"/>
+          <w:szCs w:val="24"/>
           <w:rtl/>
         </w:rPr>
       </w:pPr>
@@ -478,13 +898,25 @@
           <w:numId w:val="1"/>
         </w:numPr>
         <w:spacing w:after="0" w:line="240" w:lineRule="auto"/>
-      </w:pPr>
-      <w:r>
+        <w:rPr>
+          <w:rFonts w:cstheme="minorHAnsi"/>
+          <w:sz w:val="24"/>
+          <w:szCs w:val="24"/>
+        </w:rPr>
+      </w:pPr>
+      <w:r>
+        <w:rPr>
+          <w:rFonts w:cstheme="minorHAnsi"/>
+          <w:sz w:val="24"/>
+          <w:szCs w:val="24"/>
+        </w:rPr>
         <w:t>Class Diagram</w:t>
       </w:r>
       <w:r>
         <w:rPr>
-          <w:rFonts w:hint="cs"/>
+          <w:rFonts w:cstheme="minorHAnsi"/>
+          <w:sz w:val="24"/>
+          <w:szCs w:val="24"/>
           <w:rtl/>
         </w:rPr>
         <w:tab/>
@@ -493,52 +925,85 @@
     <w:p>
       <w:pPr>
         <w:rPr>
-          <w:rtl/>
-        </w:rPr>
-      </w:pPr>
-      <w:r>
-        <w:rPr>
-          <w:rFonts w:hint="cs"/>
+          <w:rFonts w:cstheme="minorHAnsi"/>
+          <w:sz w:val="24"/>
+          <w:szCs w:val="24"/>
+          <w:rtl/>
+        </w:rPr>
+      </w:pPr>
+      <w:r>
+        <w:rPr>
+          <w:rFonts w:cstheme="minorHAnsi"/>
+          <w:sz w:val="24"/>
+          <w:szCs w:val="24"/>
           <w:rtl/>
         </w:rPr>
         <w:t>[</w:t>
       </w:r>
       <w:r>
+        <w:rPr>
+          <w:rFonts w:cstheme="minorHAnsi"/>
+          <w:sz w:val="24"/>
+          <w:szCs w:val="24"/>
+        </w:rPr>
         <w:t>class diagram</w:t>
       </w:r>
       <w:r>
         <w:rPr>
-          <w:rFonts w:hint="cs"/>
+          <w:rFonts w:cstheme="minorHAnsi"/>
+          <w:sz w:val="24"/>
+          <w:szCs w:val="24"/>
           <w:rtl/>
         </w:rPr>
         <w:t xml:space="preserve"> שמתארת את המחלקות שלכם שמעורבות בתבנית (תיאור מלא שכולל </w:t>
       </w:r>
       <w:r>
+        <w:rPr>
+          <w:rFonts w:cstheme="minorHAnsi"/>
+          <w:sz w:val="24"/>
+          <w:szCs w:val="24"/>
+        </w:rPr>
         <w:t>Properties</w:t>
       </w:r>
       <w:r>
         <w:rPr>
-          <w:rFonts w:hint="cs"/>
+          <w:rFonts w:cstheme="minorHAnsi"/>
+          <w:sz w:val="24"/>
+          <w:szCs w:val="24"/>
           <w:rtl/>
         </w:rPr>
         <w:t xml:space="preserve"> ו- </w:t>
       </w:r>
       <w:r>
+        <w:rPr>
+          <w:rFonts w:cstheme="minorHAnsi"/>
+          <w:sz w:val="24"/>
+          <w:szCs w:val="24"/>
+        </w:rPr>
         <w:t>Methods</w:t>
       </w:r>
       <w:r>
         <w:rPr>
-          <w:rFonts w:hint="cs"/>
+          <w:rFonts w:cstheme="minorHAnsi"/>
+          <w:sz w:val="24"/>
+          <w:szCs w:val="24"/>
           <w:rtl/>
         </w:rPr>
         <w:t>) והיחסים ביניהם (תאור מלא עבור כל יחס כפי שלמדנו בכיתה). עבור כל מחלקה שלכם, כיתבו מי המקבילה שלה (אם יש כזו) בתבנית (</w:t>
       </w:r>
       <w:r>
+        <w:rPr>
+          <w:rFonts w:cstheme="minorHAnsi"/>
+          <w:sz w:val="24"/>
+          <w:szCs w:val="24"/>
+        </w:rPr>
         <w:t>Pattern</w:t>
       </w:r>
       <w:r>
         <w:rPr>
-          <w:rFonts w:hint="cs"/>
+          <w:rFonts w:cstheme="minorHAnsi"/>
+          <w:sz w:val="24"/>
+          <w:szCs w:val="24"/>
           <w:rtl/>
         </w:rPr>
         <w:t>) שבחרתם</w:t>
@@ -547,6 +1012,9 @@
     <w:p>
       <w:pPr>
         <w:rPr>
+          <w:rFonts w:cstheme="minorHAnsi"/>
+          <w:sz w:val="24"/>
+          <w:szCs w:val="24"/>
           <w:rtl/>
         </w:rPr>
       </w:pPr>
@@ -555,28 +1023,16 @@
       <w:pPr>
         <w:pStyle w:val="3"/>
         <w:rPr>
-          <w:rtl/>
-        </w:rPr>
-      </w:pPr>
-      <w:r>
-        <w:rPr>
-          <w:rFonts w:hint="cs"/>
-          <w:rtl/>
-        </w:rPr>
-        <w:t xml:space="preserve">תבנית מס' 3 </w:t>
-      </w:r>
-      <w:r>
-        <w:rPr>
-          <w:rtl/>
-        </w:rPr>
-        <w:t>–</w:t>
-      </w:r>
-      <w:r>
-        <w:rPr>
-          <w:rFonts w:hint="cs"/>
-          <w:rtl/>
-        </w:rPr>
-        <w:t xml:space="preserve"> [שם התבנית]</w:t>
+          <w:rFonts w:cstheme="minorHAnsi"/>
+          <w:rtl/>
+        </w:rPr>
+      </w:pPr>
+      <w:r>
+        <w:rPr>
+          <w:rFonts w:cstheme="minorHAnsi"/>
+          <w:rtl/>
+        </w:rPr>
+        <w:t>תבנית מס' 3 – [שם התבנית]</w:t>
       </w:r>
     </w:p>
     <w:p>
@@ -587,10 +1043,17 @@
         </w:numPr>
         <w:spacing w:after="0" w:line="240" w:lineRule="auto"/>
         <w:ind w:right="0"/>
-      </w:pPr>
-      <w:r>
-        <w:rPr>
-          <w:rFonts w:hint="cs"/>
+        <w:rPr>
+          <w:rFonts w:cstheme="minorHAnsi"/>
+          <w:sz w:val="24"/>
+          <w:szCs w:val="24"/>
+        </w:rPr>
+      </w:pPr>
+      <w:r>
+        <w:rPr>
+          <w:rFonts w:cstheme="minorHAnsi"/>
+          <w:sz w:val="24"/>
+          <w:szCs w:val="24"/>
           <w:rtl/>
         </w:rPr>
         <w:t>סיבת הבחירה / שימוש בתבנית:</w:t>
@@ -600,16 +1063,26 @@
       <w:pPr>
         <w:spacing w:after="0" w:line="240" w:lineRule="auto"/>
         <w:ind w:right="720"/>
-      </w:pPr>
-      <w:r>
-        <w:rPr>
-          <w:rFonts w:hint="cs"/>
+        <w:rPr>
+          <w:rFonts w:cstheme="minorHAnsi"/>
+          <w:sz w:val="24"/>
+          <w:szCs w:val="24"/>
+        </w:rPr>
+      </w:pPr>
+      <w:r>
+        <w:rPr>
+          <w:rFonts w:cstheme="minorHAnsi"/>
+          <w:sz w:val="24"/>
+          <w:szCs w:val="24"/>
           <w:rtl/>
         </w:rPr>
         <w:t>[תיאור הסיבה / הצורך בשימוש בתבנית במערכת שלכם]</w:t>
       </w:r>
       <w:r>
         <w:rPr>
+          <w:rFonts w:cstheme="minorHAnsi"/>
+          <w:sz w:val="24"/>
+          <w:szCs w:val="24"/>
           <w:rtl/>
         </w:rPr>
         <w:br/>
@@ -623,10 +1096,17 @@
         </w:numPr>
         <w:spacing w:after="0" w:line="240" w:lineRule="auto"/>
         <w:ind w:right="0"/>
-      </w:pPr>
-      <w:r>
-        <w:rPr>
-          <w:rFonts w:hint="cs"/>
+        <w:rPr>
+          <w:rFonts w:cstheme="minorHAnsi"/>
+          <w:sz w:val="24"/>
+          <w:szCs w:val="24"/>
+        </w:rPr>
+      </w:pPr>
+      <w:r>
+        <w:rPr>
+          <w:rFonts w:cstheme="minorHAnsi"/>
+          <w:sz w:val="24"/>
+          <w:szCs w:val="24"/>
           <w:rtl/>
         </w:rPr>
         <w:t>אופן המימוש:</w:t>
@@ -636,10 +1116,17 @@
       <w:pPr>
         <w:spacing w:after="0" w:line="240" w:lineRule="auto"/>
         <w:ind w:right="720"/>
-      </w:pPr>
-      <w:r>
-        <w:rPr>
-          <w:rFonts w:hint="cs"/>
+        <w:rPr>
+          <w:rFonts w:cstheme="minorHAnsi"/>
+          <w:sz w:val="24"/>
+          <w:szCs w:val="24"/>
+        </w:rPr>
+      </w:pPr>
+      <w:r>
+        <w:rPr>
+          <w:rFonts w:cstheme="minorHAnsi"/>
+          <w:sz w:val="24"/>
+          <w:szCs w:val="24"/>
           <w:rtl/>
         </w:rPr>
         <w:t>[תיאור המימוש והיכן ניתן למצוא אותו בקוד]</w:t>
@@ -649,6 +1136,11 @@
       <w:pPr>
         <w:spacing w:after="0" w:line="240" w:lineRule="auto"/>
         <w:ind w:right="720"/>
+        <w:rPr>
+          <w:rFonts w:cstheme="minorHAnsi"/>
+          <w:sz w:val="24"/>
+          <w:szCs w:val="24"/>
+        </w:rPr>
       </w:pPr>
     </w:p>
     <w:p>
@@ -658,8 +1150,18 @@
           <w:numId w:val="1"/>
         </w:numPr>
         <w:spacing w:after="0" w:line="240" w:lineRule="auto"/>
-      </w:pPr>
-      <w:r>
+        <w:rPr>
+          <w:rFonts w:cstheme="minorHAnsi"/>
+          <w:sz w:val="24"/>
+          <w:szCs w:val="24"/>
+        </w:rPr>
+      </w:pPr>
+      <w:r>
+        <w:rPr>
+          <w:rFonts w:cstheme="minorHAnsi"/>
+          <w:sz w:val="24"/>
+          <w:szCs w:val="24"/>
+        </w:rPr>
         <w:t>Sequence Diagram</w:t>
       </w:r>
     </w:p>
@@ -668,22 +1170,34 @@
         <w:spacing w:after="0" w:line="240" w:lineRule="auto"/>
         <w:ind w:right="720"/>
         <w:rPr>
-          <w:rtl/>
-        </w:rPr>
-      </w:pPr>
-      <w:r>
-        <w:rPr>
-          <w:rFonts w:hint="cs"/>
+          <w:rFonts w:cstheme="minorHAnsi"/>
+          <w:sz w:val="24"/>
+          <w:szCs w:val="24"/>
+          <w:rtl/>
+        </w:rPr>
+      </w:pPr>
+      <w:r>
+        <w:rPr>
+          <w:rFonts w:cstheme="minorHAnsi"/>
+          <w:sz w:val="24"/>
+          <w:szCs w:val="24"/>
           <w:rtl/>
         </w:rPr>
         <w:t>[</w:t>
       </w:r>
       <w:r>
+        <w:rPr>
+          <w:rFonts w:cstheme="minorHAnsi"/>
+          <w:sz w:val="24"/>
+          <w:szCs w:val="24"/>
+        </w:rPr>
         <w:t>sequence diagram</w:t>
       </w:r>
       <w:r>
         <w:rPr>
-          <w:rFonts w:hint="cs"/>
+          <w:rFonts w:cstheme="minorHAnsi"/>
+          <w:sz w:val="24"/>
+          <w:szCs w:val="24"/>
           <w:rtl/>
         </w:rPr>
         <w:t xml:space="preserve"> שמציגה את התהליך שקשור לתבנית והאינטראקציה בין המחלקות]</w:t>
@@ -694,6 +1208,9 @@
         <w:spacing w:after="0" w:line="240" w:lineRule="auto"/>
         <w:ind w:right="720"/>
         <w:rPr>
+          <w:rFonts w:cstheme="minorHAnsi"/>
+          <w:sz w:val="24"/>
+          <w:szCs w:val="24"/>
           <w:rtl/>
         </w:rPr>
       </w:pPr>
@@ -705,13 +1222,26 @@
           <w:numId w:val="1"/>
         </w:numPr>
         <w:spacing w:after="0" w:line="240" w:lineRule="auto"/>
-      </w:pPr>
-      <w:r>
+        <w:rPr>
+          <w:rFonts w:cstheme="minorHAnsi"/>
+          <w:sz w:val="24"/>
+          <w:szCs w:val="24"/>
+        </w:rPr>
+      </w:pPr>
+      <w:r>
+        <w:rPr>
+          <w:rFonts w:cstheme="minorHAnsi"/>
+          <w:sz w:val="24"/>
+          <w:szCs w:val="24"/>
+        </w:rPr>
+        <w:lastRenderedPageBreak/>
         <w:t>Class Diagram</w:t>
       </w:r>
       <w:r>
         <w:rPr>
-          <w:rFonts w:hint="cs"/>
+          <w:rFonts w:cstheme="minorHAnsi"/>
+          <w:sz w:val="24"/>
+          <w:szCs w:val="24"/>
           <w:rtl/>
         </w:rPr>
         <w:tab/>
@@ -720,69 +1250,95 @@
     <w:p>
       <w:pPr>
         <w:rPr>
-          <w:rtl/>
-        </w:rPr>
-      </w:pPr>
-      <w:r>
-        <w:rPr>
-          <w:rFonts w:hint="cs"/>
+          <w:rFonts w:cstheme="minorHAnsi"/>
+          <w:sz w:val="24"/>
+          <w:szCs w:val="24"/>
+          <w:rtl/>
+        </w:rPr>
+      </w:pPr>
+      <w:r>
+        <w:rPr>
+          <w:rFonts w:cstheme="minorHAnsi"/>
+          <w:sz w:val="24"/>
+          <w:szCs w:val="24"/>
           <w:rtl/>
         </w:rPr>
         <w:t>[</w:t>
       </w:r>
       <w:r>
+        <w:rPr>
+          <w:rFonts w:cstheme="minorHAnsi"/>
+          <w:sz w:val="24"/>
+          <w:szCs w:val="24"/>
+        </w:rPr>
         <w:t>class diagram</w:t>
       </w:r>
       <w:r>
         <w:rPr>
-          <w:rFonts w:hint="cs"/>
+          <w:rFonts w:cstheme="minorHAnsi"/>
+          <w:sz w:val="24"/>
+          <w:szCs w:val="24"/>
           <w:rtl/>
         </w:rPr>
         <w:t xml:space="preserve"> שמתארת את המחלקות שלכם שמעורבות בתבנית (תיאור מלא שכולל </w:t>
       </w:r>
       <w:r>
+        <w:rPr>
+          <w:rFonts w:cstheme="minorHAnsi"/>
+          <w:sz w:val="24"/>
+          <w:szCs w:val="24"/>
+        </w:rPr>
         <w:t>Properties</w:t>
       </w:r>
       <w:r>
         <w:rPr>
-          <w:rFonts w:hint="cs"/>
+          <w:rFonts w:cstheme="minorHAnsi"/>
+          <w:sz w:val="24"/>
+          <w:szCs w:val="24"/>
           <w:rtl/>
         </w:rPr>
         <w:t xml:space="preserve"> ו- </w:t>
       </w:r>
       <w:r>
+        <w:rPr>
+          <w:rFonts w:cstheme="minorHAnsi"/>
+          <w:sz w:val="24"/>
+          <w:szCs w:val="24"/>
+        </w:rPr>
         <w:t>Methods</w:t>
       </w:r>
       <w:r>
         <w:rPr>
-          <w:rFonts w:hint="cs"/>
+          <w:rFonts w:cstheme="minorHAnsi"/>
+          <w:sz w:val="24"/>
+          <w:szCs w:val="24"/>
           <w:rtl/>
         </w:rPr>
         <w:t>) והיחסים ביניהם (תאור מלא עבור כל יחס כפי שלמדנו בכיתה). עבור כל מחלקה שלכם, כיתבו מי המקבילה שלה (אם יש כזו) בתבנית (</w:t>
       </w:r>
       <w:r>
+        <w:rPr>
+          <w:rFonts w:cstheme="minorHAnsi"/>
+          <w:sz w:val="24"/>
+          <w:szCs w:val="24"/>
+        </w:rPr>
         <w:t>Pattern</w:t>
       </w:r>
       <w:r>
         <w:rPr>
-          <w:rFonts w:hint="cs"/>
+          <w:rFonts w:cstheme="minorHAnsi"/>
+          <w:sz w:val="24"/>
+          <w:szCs w:val="24"/>
           <w:rtl/>
         </w:rPr>
         <w:t>) שבחרתם</w:t>
       </w:r>
     </w:p>
-    <w:p>
-      <w:pPr>
-        <w:rPr>
-          <w:rtl/>
-        </w:rPr>
-      </w:pPr>
-    </w:p>
     <w:sectPr>
-      <w:headerReference w:type="default" r:id="rId9"/>
-      <w:footerReference w:type="default" r:id="rId10"/>
+      <w:headerReference w:type="default" r:id="rId11"/>
+      <w:footerReference w:type="default" r:id="rId12"/>
       <w:pgSz w:w="11906" w:h="16838"/>
-      <w:pgMar w:top="825" w:right="1800" w:bottom="426" w:left="1800" w:header="142" w:footer="271" w:gutter="0"/>
+      <w:pgMar w:top="720" w:right="720" w:bottom="720" w:left="720" w:header="0" w:footer="271" w:gutter="0"/>
       <w:cols w:space="708"/>
       <w:bidi/>
       <w:rtlGutter/>
@@ -793,7 +1349,7 @@
 </file>
 
 <file path=word/endnotes.xml><?xml version="1.0" encoding="utf-8"?>
-<w:endnotes xmlns:wpc="http://schemas.microsoft.com/office/word/2010/wordprocessingCanvas" xmlns:mc="http://schemas.openxmlformats.org/markup-compatibility/2006" xmlns:o="urn:schemas-microsoft-com:office:office" xmlns:r="http://schemas.openxmlformats.org/officeDocument/2006/relationships" xmlns:m="http://schemas.openxmlformats.org/officeDocument/2006/math" xmlns:v="urn:schemas-microsoft-com:vml" xmlns:wp14="http://schemas.microsoft.com/office/word/2010/wordprocessingDrawing" xmlns:wp="http://schemas.openxmlformats.org/drawingml/2006/wordprocessingDrawing" xmlns:w10="urn:schemas-microsoft-com:office:word" xmlns:w="http://schemas.openxmlformats.org/wordprocessingml/2006/main" xmlns:w14="http://schemas.microsoft.com/office/word/2010/wordml" xmlns:w15="http://schemas.microsoft.com/office/word/2012/wordml" xmlns:wpg="http://schemas.microsoft.com/office/word/2010/wordprocessingGroup" xmlns:wpi="http://schemas.microsoft.com/office/word/2010/wordprocessingInk" xmlns:wne="http://schemas.microsoft.com/office/word/2006/wordml" xmlns:wps="http://schemas.microsoft.com/office/word/2010/wordprocessingShape" mc:Ignorable="w14 w15 wp14">
+<w:endnotes xmlns:wpc="http://schemas.microsoft.com/office/word/2010/wordprocessingCanvas" xmlns:cx="http://schemas.microsoft.com/office/drawing/2014/chartex" xmlns:mc="http://schemas.openxmlformats.org/markup-compatibility/2006" xmlns:o="urn:schemas-microsoft-com:office:office" xmlns:r="http://schemas.openxmlformats.org/officeDocument/2006/relationships" xmlns:m="http://schemas.openxmlformats.org/officeDocument/2006/math" xmlns:v="urn:schemas-microsoft-com:vml" xmlns:wp14="http://schemas.microsoft.com/office/word/2010/wordprocessingDrawing" xmlns:wp="http://schemas.openxmlformats.org/drawingml/2006/wordprocessingDrawing" xmlns:w10="urn:schemas-microsoft-com:office:word" xmlns:w="http://schemas.openxmlformats.org/wordprocessingml/2006/main" xmlns:w14="http://schemas.microsoft.com/office/word/2010/wordml" xmlns:w15="http://schemas.microsoft.com/office/word/2012/wordml" xmlns:w16se="http://schemas.microsoft.com/office/word/2015/wordml/symex" xmlns:wpg="http://schemas.microsoft.com/office/word/2010/wordprocessingGroup" xmlns:wpi="http://schemas.microsoft.com/office/word/2010/wordprocessingInk" xmlns:wne="http://schemas.microsoft.com/office/word/2006/wordml" xmlns:wps="http://schemas.microsoft.com/office/word/2010/wordprocessingShape" mc:Ignorable="w14 w15 w16se wp14">
   <w:endnote w:type="separator" w:id="-1">
     <w:p>
       <w:pPr>
@@ -818,7 +1374,7 @@
 </file>
 
 <file path=word/footer1.xml><?xml version="1.0" encoding="utf-8"?>
-<w:ftr xmlns:wpc="http://schemas.microsoft.com/office/word/2010/wordprocessingCanvas" xmlns:mc="http://schemas.openxmlformats.org/markup-compatibility/2006" xmlns:o="urn:schemas-microsoft-com:office:office" xmlns:r="http://schemas.openxmlformats.org/officeDocument/2006/relationships" xmlns:m="http://schemas.openxmlformats.org/officeDocument/2006/math" xmlns:v="urn:schemas-microsoft-com:vml" xmlns:wp14="http://schemas.microsoft.com/office/word/2010/wordprocessingDrawing" xmlns:wp="http://schemas.openxmlformats.org/drawingml/2006/wordprocessingDrawing" xmlns:w10="urn:schemas-microsoft-com:office:word" xmlns:w="http://schemas.openxmlformats.org/wordprocessingml/2006/main" xmlns:w14="http://schemas.microsoft.com/office/word/2010/wordml" xmlns:w15="http://schemas.microsoft.com/office/word/2012/wordml" xmlns:wpg="http://schemas.microsoft.com/office/word/2010/wordprocessingGroup" xmlns:wpi="http://schemas.microsoft.com/office/word/2010/wordprocessingInk" xmlns:wne="http://schemas.microsoft.com/office/word/2006/wordml" xmlns:wps="http://schemas.microsoft.com/office/word/2010/wordprocessingShape" mc:Ignorable="w14 w15 wp14">
+<w:ftr xmlns:wpc="http://schemas.microsoft.com/office/word/2010/wordprocessingCanvas" xmlns:cx="http://schemas.microsoft.com/office/drawing/2014/chartex" xmlns:mc="http://schemas.openxmlformats.org/markup-compatibility/2006" xmlns:o="urn:schemas-microsoft-com:office:office" xmlns:r="http://schemas.openxmlformats.org/officeDocument/2006/relationships" xmlns:m="http://schemas.openxmlformats.org/officeDocument/2006/math" xmlns:v="urn:schemas-microsoft-com:vml" xmlns:wp14="http://schemas.microsoft.com/office/word/2010/wordprocessingDrawing" xmlns:wp="http://schemas.openxmlformats.org/drawingml/2006/wordprocessingDrawing" xmlns:w10="urn:schemas-microsoft-com:office:word" xmlns:w="http://schemas.openxmlformats.org/wordprocessingml/2006/main" xmlns:w14="http://schemas.microsoft.com/office/word/2010/wordml" xmlns:w15="http://schemas.microsoft.com/office/word/2012/wordml" xmlns:w16se="http://schemas.microsoft.com/office/word/2015/wordml/symex" xmlns:wpg="http://schemas.microsoft.com/office/word/2010/wordprocessingGroup" xmlns:wpi="http://schemas.microsoft.com/office/word/2010/wordprocessingInk" xmlns:wne="http://schemas.microsoft.com/office/word/2006/wordml" xmlns:wps="http://schemas.microsoft.com/office/word/2010/wordprocessingShape" mc:Ignorable="w14 w15 w16se wp14">
   <w:sdt>
     <w:sdtPr>
       <w:rPr>
@@ -839,11 +1395,12 @@
         <w:r>
           <w:rPr>
             <w:noProof/>
+            <w:lang w:val="ru-RU" w:eastAsia="ru-RU"/>
           </w:rPr>
           <mc:AlternateContent>
             <mc:Choice Requires="wpg">
               <w:drawing>
-                <wp:anchor distT="0" distB="0" distL="114300" distR="114300" simplePos="0" relativeHeight="251770880" behindDoc="0" locked="0" layoutInCell="1" allowOverlap="1" wp14:anchorId="0F3F1857" wp14:editId="02956A38">
+                <wp:anchor distT="0" distB="0" distL="114300" distR="114300" simplePos="0" relativeHeight="251659264" behindDoc="0" locked="0" layoutInCell="1" allowOverlap="1" wp14:anchorId="0F3F1857" wp14:editId="02956A38">
                   <wp:simplePos x="0" y="0"/>
                   <wp:positionH relativeFrom="page">
                     <wp:align>center</wp:align>
@@ -932,7 +1489,7 @@
                                     <w:rtl/>
                                     <w:lang w:val="he-IL"/>
                                   </w:rPr>
-                                  <w:t>1</w:t>
+                                  <w:t>3</w:t>
                                 </w:r>
                                 <w:r>
                                   <w:rPr>
@@ -1052,12 +1609,12 @@
             </mc:Choice>
             <mc:Fallback>
               <w:pict>
-                <v:group w14:anchorId="0F3F1857" id="Group 2" o:spid="_x0000_s1026" style="position:absolute;left:0;text-align:left;margin-left:0;margin-top:0;width:593.55pt;height:15pt;z-index:251770880;mso-width-percent:1000;mso-position-horizontal:center;mso-position-horizontal-relative:page;mso-position-vertical:center;mso-position-vertical-relative:bottom-margin-area;mso-width-percent:1000" coordorigin="-8,14978" coordsize="12255,300" o:gfxdata="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">
+                <v:group w14:anchorId="0F3F1857" id="Group 2" o:spid="_x0000_s1026" style="position:absolute;left:0;text-align:left;margin-left:0;margin-top:0;width:593.55pt;height:15pt;z-index:251659264;mso-width-percent:1000;mso-position-horizontal:center;mso-position-horizontal-relative:page;mso-position-vertical:center;mso-position-vertical-relative:bottom-margin-area;mso-width-percent:1000" coordorigin="-8,14978" coordsize="12255,300" o:gfxdata="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">
                   <v:shapetype id="_x0000_t202" coordsize="21600,21600" o:spt="202" path="m,l,21600r21600,l21600,xe">
                     <v:stroke joinstyle="miter"/>
                     <v:path gradientshapeok="t" o:connecttype="rect"/>
                   </v:shapetype>
-                  <v:shape id="Text Box 3" o:spid="_x0000_s1027" type="#_x0000_t202" style="position:absolute;left:782;top:14990;width:659;height:288;visibility:visible;mso-wrap-style:square;v-text-anchor:top" o:gfxdata="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" filled="f" stroked="f">
+                  <v:shape id="Text Box 3" o:spid="_x0000_s1027" type="#_x0000_t202" style="position:absolute;left:782;top:14990;width:659;height:288;visibility:visible;mso-wrap-style:square;v-text-anchor:top" o:gfxdata="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" filled="f" stroked="f">
                     <v:textbox inset="0,0,0,0">
                       <w:txbxContent>
                         <w:p>
@@ -1081,7 +1638,7 @@
                               <w:rtl/>
                               <w:lang w:val="he-IL"/>
                             </w:rPr>
-                            <w:t>1</w:t>
+                            <w:t>3</w:t>
                           </w:r>
                           <w:r>
                             <w:rPr>
@@ -1096,7 +1653,7 @@
                       </w:txbxContent>
                     </v:textbox>
                   </v:shape>
-                  <v:group id="Group 4" o:spid="_x0000_s1028" style="position:absolute;left:-8;top:14978;width:12255;height:230" coordorigin="-8,14978" coordsize="12255,230" o:gfxdata="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">
+                  <v:group id="Group 4" o:spid="_x0000_s1028" style="position:absolute;left:-8;top:14978;width:12255;height:230" coordorigin="-8,14978" coordsize="12255,230" o:gfxdata="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">
                     <v:shapetype id="_x0000_t34" coordsize="21600,21600" o:spt="34" o:oned="t" adj="10800" path="m,l@0,0@0,21600,21600,21600e" filled="f">
                       <v:stroke joinstyle="miter"/>
                       <v:formulas>
@@ -1108,8 +1665,8 @@
                       </v:handles>
                       <o:lock v:ext="edit" shapetype="t"/>
                     </v:shapetype>
-                    <v:shape id="AutoShape 5" o:spid="_x0000_s1029" type="#_x0000_t34" style="position:absolute;left:-8;top:14978;width:1260;height:230;flip:y;visibility:visible;mso-wrap-style:square" o:connectortype="elbow" o:gfxdata="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" strokecolor="#a5a5a5 [2092]"/>
-                    <v:shape id="AutoShape 6" o:spid="_x0000_s1030" type="#_x0000_t34" style="position:absolute;left:1252;top:14978;width:10995;height:230;rotation:180;visibility:visible;mso-wrap-style:square" o:connectortype="elbow" o:gfxdata="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" adj="20904" strokecolor="#a5a5a5 [2092]"/>
+                    <v:shape id="AutoShape 5" o:spid="_x0000_s1029" type="#_x0000_t34" style="position:absolute;left:-8;top:14978;width:1260;height:230;flip:y;visibility:visible;mso-wrap-style:square" o:connectortype="elbow" o:gfxdata="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" strokecolor="#a5a5a5 [2092]"/>
+                    <v:shape id="AutoShape 6" o:spid="_x0000_s1030" type="#_x0000_t34" style="position:absolute;left:1252;top:14978;width:10995;height:230;rotation:180;visibility:visible;mso-wrap-style:square" o:connectortype="elbow" o:gfxdata="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" adj="20904" strokecolor="#a5a5a5 [2092]"/>
                   </v:group>
                   <w10:wrap anchorx="page" anchory="margin"/>
                 </v:group>
@@ -1124,7 +1681,7 @@
 </file>
 
 <file path=word/footnotes.xml><?xml version="1.0" encoding="utf-8"?>
-<w:footnotes xmlns:wpc="http://schemas.microsoft.com/office/word/2010/wordprocessingCanvas" xmlns:mc="http://schemas.openxmlformats.org/markup-compatibility/2006" xmlns:o="urn:schemas-microsoft-com:office:office" xmlns:r="http://schemas.openxmlformats.org/officeDocument/2006/relationships" xmlns:m="http://schemas.openxmlformats.org/officeDocument/2006/math" xmlns:v="urn:schemas-microsoft-com:vml" xmlns:wp14="http://schemas.microsoft.com/office/word/2010/wordprocessingDrawing" xmlns:wp="http://schemas.openxmlformats.org/drawingml/2006/wordprocessingDrawing" xmlns:w10="urn:schemas-microsoft-com:office:word" xmlns:w="http://schemas.openxmlformats.org/wordprocessingml/2006/main" xmlns:w14="http://schemas.microsoft.com/office/word/2010/wordml" xmlns:w15="http://schemas.microsoft.com/office/word/2012/wordml" xmlns:wpg="http://schemas.microsoft.com/office/word/2010/wordprocessingGroup" xmlns:wpi="http://schemas.microsoft.com/office/word/2010/wordprocessingInk" xmlns:wne="http://schemas.microsoft.com/office/word/2006/wordml" xmlns:wps="http://schemas.microsoft.com/office/word/2010/wordprocessingShape" mc:Ignorable="w14 w15 wp14">
+<w:footnotes xmlns:wpc="http://schemas.microsoft.com/office/word/2010/wordprocessingCanvas" xmlns:cx="http://schemas.microsoft.com/office/drawing/2014/chartex" xmlns:mc="http://schemas.openxmlformats.org/markup-compatibility/2006" xmlns:o="urn:schemas-microsoft-com:office:office" xmlns:r="http://schemas.openxmlformats.org/officeDocument/2006/relationships" xmlns:m="http://schemas.openxmlformats.org/officeDocument/2006/math" xmlns:v="urn:schemas-microsoft-com:vml" xmlns:wp14="http://schemas.microsoft.com/office/word/2010/wordprocessingDrawing" xmlns:wp="http://schemas.openxmlformats.org/drawingml/2006/wordprocessingDrawing" xmlns:w10="urn:schemas-microsoft-com:office:word" xmlns:w="http://schemas.openxmlformats.org/wordprocessingml/2006/main" xmlns:w14="http://schemas.microsoft.com/office/word/2010/wordml" xmlns:w15="http://schemas.microsoft.com/office/word/2012/wordml" xmlns:w16se="http://schemas.microsoft.com/office/word/2015/wordml/symex" xmlns:wpg="http://schemas.microsoft.com/office/word/2010/wordprocessingGroup" xmlns:wpi="http://schemas.microsoft.com/office/word/2010/wordprocessingInk" xmlns:wne="http://schemas.microsoft.com/office/word/2006/wordml" xmlns:wps="http://schemas.microsoft.com/office/word/2010/wordprocessingShape" mc:Ignorable="w14 w15 w16se wp14">
   <w:footnote w:type="separator" w:id="-1">
     <w:p>
       <w:pPr>
@@ -1149,7 +1706,7 @@
 </file>
 
 <file path=word/header1.xml><?xml version="1.0" encoding="utf-8"?>
-<w:hdr xmlns:wpc="http://schemas.microsoft.com/office/word/2010/wordprocessingCanvas" xmlns:mc="http://schemas.openxmlformats.org/markup-compatibility/2006" xmlns:o="urn:schemas-microsoft-com:office:office" xmlns:r="http://schemas.openxmlformats.org/officeDocument/2006/relationships" xmlns:m="http://schemas.openxmlformats.org/officeDocument/2006/math" xmlns:v="urn:schemas-microsoft-com:vml" xmlns:wp14="http://schemas.microsoft.com/office/word/2010/wordprocessingDrawing" xmlns:wp="http://schemas.openxmlformats.org/drawingml/2006/wordprocessingDrawing" xmlns:w10="urn:schemas-microsoft-com:office:word" xmlns:w="http://schemas.openxmlformats.org/wordprocessingml/2006/main" xmlns:w14="http://schemas.microsoft.com/office/word/2010/wordml" xmlns:w15="http://schemas.microsoft.com/office/word/2012/wordml" xmlns:wpg="http://schemas.microsoft.com/office/word/2010/wordprocessingGroup" xmlns:wpi="http://schemas.microsoft.com/office/word/2010/wordprocessingInk" xmlns:wne="http://schemas.microsoft.com/office/word/2006/wordml" xmlns:wps="http://schemas.microsoft.com/office/word/2010/wordprocessingShape" mc:Ignorable="w14 w15 wp14">
+<w:hdr xmlns:wpc="http://schemas.microsoft.com/office/word/2010/wordprocessingCanvas" xmlns:cx="http://schemas.microsoft.com/office/drawing/2014/chartex" xmlns:mc="http://schemas.openxmlformats.org/markup-compatibility/2006" xmlns:o="urn:schemas-microsoft-com:office:office" xmlns:r="http://schemas.openxmlformats.org/officeDocument/2006/relationships" xmlns:m="http://schemas.openxmlformats.org/officeDocument/2006/math" xmlns:v="urn:schemas-microsoft-com:vml" xmlns:wp14="http://schemas.microsoft.com/office/word/2010/wordprocessingDrawing" xmlns:wp="http://schemas.openxmlformats.org/drawingml/2006/wordprocessingDrawing" xmlns:w10="urn:schemas-microsoft-com:office:word" xmlns:w="http://schemas.openxmlformats.org/wordprocessingml/2006/main" xmlns:w14="http://schemas.microsoft.com/office/word/2010/wordml" xmlns:w15="http://schemas.microsoft.com/office/word/2012/wordml" xmlns:w16se="http://schemas.microsoft.com/office/word/2015/wordml/symex" xmlns:wpg="http://schemas.microsoft.com/office/word/2010/wordprocessingGroup" xmlns:wpi="http://schemas.microsoft.com/office/word/2010/wordprocessingInk" xmlns:wne="http://schemas.microsoft.com/office/word/2006/wordml" xmlns:wps="http://schemas.microsoft.com/office/word/2010/wordprocessingShape" mc:Ignorable="w14 w15 w16se wp14">
   <w:p>
     <w:pPr>
       <w:pStyle w:val="a3"/>
@@ -1159,185 +1716,6 @@
         <w:tab w:val="left" w:pos="3911"/>
         <w:tab w:val="left" w:pos="7313"/>
       </w:tabs>
-      <w:ind w:left="84"/>
-      <w:rPr>
-        <w:rFonts w:ascii="Arial" w:hAnsi="Arial" w:cs="Arial"/>
-        <w:color w:val="7F7F7F" w:themeColor="text1" w:themeTint="80"/>
-        <w:rtl/>
-      </w:rPr>
-    </w:pPr>
-    <w:r>
-      <w:rPr>
-        <w:rFonts w:ascii="Arial" w:hAnsi="Arial" w:cs="Arial"/>
-        <w:noProof/>
-        <w:color w:val="595959" w:themeColor="text1" w:themeTint="A6"/>
-        <w:rtl/>
-      </w:rPr>
-      <w:drawing>
-        <wp:anchor distT="0" distB="0" distL="114300" distR="114300" simplePos="0" relativeHeight="251657216" behindDoc="1" locked="0" layoutInCell="1" allowOverlap="1" wp14:anchorId="09B76E66" wp14:editId="5D12E471">
-          <wp:simplePos x="0" y="0"/>
-          <wp:positionH relativeFrom="column">
-            <wp:posOffset>-63500</wp:posOffset>
-          </wp:positionH>
-          <wp:positionV relativeFrom="paragraph">
-            <wp:posOffset>-164465</wp:posOffset>
-          </wp:positionV>
-          <wp:extent cx="5344160" cy="704850"/>
-          <wp:effectExtent l="19050" t="0" r="8890" b="0"/>
-          <wp:wrapNone/>
-          <wp:docPr id="34" name="תמונה 3" descr="Untitled-4.jpg"/>
-          <wp:cNvGraphicFramePr>
-            <a:graphicFrameLocks xmlns:a="http://schemas.openxmlformats.org/drawingml/2006/main" noChangeAspect="1"/>
-          </wp:cNvGraphicFramePr>
-          <a:graphic xmlns:a="http://schemas.openxmlformats.org/drawingml/2006/main">
-            <a:graphicData uri="http://schemas.openxmlformats.org/drawingml/2006/picture">
-              <pic:pic xmlns:pic="http://schemas.openxmlformats.org/drawingml/2006/picture">
-                <pic:nvPicPr>
-                  <pic:cNvPr id="0" name="Untitled-4.jpg"/>
-                  <pic:cNvPicPr/>
-                </pic:nvPicPr>
-                <pic:blipFill>
-                  <a:blip r:embed="rId1"/>
-                  <a:srcRect r="10090" b="84583"/>
-                  <a:stretch>
-                    <a:fillRect/>
-                  </a:stretch>
-                </pic:blipFill>
-                <pic:spPr>
-                  <a:xfrm>
-                    <a:off x="0" y="0"/>
-                    <a:ext cx="5344160" cy="704850"/>
-                  </a:xfrm>
-                  <a:prstGeom prst="rect">
-                    <a:avLst/>
-                  </a:prstGeom>
-                </pic:spPr>
-              </pic:pic>
-            </a:graphicData>
-          </a:graphic>
-        </wp:anchor>
-      </w:drawing>
-    </w:r>
-    <w:r>
-      <w:rPr>
-        <w:rFonts w:ascii="Arial" w:hAnsi="Arial" w:cs="Arial" w:hint="cs"/>
-        <w:color w:val="595959" w:themeColor="text1" w:themeTint="A6"/>
-        <w:rtl/>
-      </w:rPr>
-      <w:t xml:space="preserve">תיכנות יישומי בעזרת </w:t>
-    </w:r>
-    <w:r>
-      <w:rPr>
-        <w:rFonts w:ascii="Arial" w:hAnsi="Arial" w:cs="Arial"/>
-        <w:color w:val="595959" w:themeColor="text1" w:themeTint="A6"/>
-      </w:rPr>
-      <w:t>Design Patterns</w:t>
-    </w:r>
-    <w:r>
-      <w:rPr>
-        <w:rFonts w:ascii="Arial" w:hAnsi="Arial" w:cs="Arial" w:hint="cs"/>
-        <w:b/>
-        <w:bCs/>
-        <w:color w:val="595959" w:themeColor="text1" w:themeTint="A6"/>
-        <w:rtl/>
-      </w:rPr>
-      <w:tab/>
-    </w:r>
-    <w:r>
-      <w:rPr>
-        <w:rFonts w:ascii="Arial" w:hAnsi="Arial" w:cs="Arial" w:hint="cs"/>
-        <w:color w:val="595959" w:themeColor="text1" w:themeTint="A6"/>
-        <w:rtl/>
-      </w:rPr>
-      <w:t xml:space="preserve">סמסטר </w:t>
-    </w:r>
-    <w:r>
-      <w:rPr>
-        <w:rFonts w:ascii="Arial" w:hAnsi="Arial" w:cs="Arial" w:hint="cs"/>
-        <w:color w:val="595959" w:themeColor="text1" w:themeTint="A6"/>
-        <w:rtl/>
-      </w:rPr>
-      <w:t>א'</w:t>
-    </w:r>
-    <w:r>
-      <w:rPr>
-        <w:rFonts w:ascii="Arial" w:hAnsi="Arial" w:cs="Arial" w:hint="cs"/>
-        <w:color w:val="595959" w:themeColor="text1" w:themeTint="A6"/>
-        <w:rtl/>
-      </w:rPr>
-      <w:t xml:space="preserve"> תשע"</w:t>
-    </w:r>
-    <w:r>
-      <w:rPr>
-        <w:rFonts w:ascii="Arial" w:hAnsi="Arial" w:cs="Arial" w:hint="cs"/>
-        <w:color w:val="595959" w:themeColor="text1" w:themeTint="A6"/>
-        <w:rtl/>
-      </w:rPr>
-      <w:t>ח</w:t>
-    </w:r>
-    <w:r>
-      <w:rPr>
-        <w:rFonts w:ascii="Arial" w:hAnsi="Arial" w:cs="Arial" w:hint="cs"/>
-        <w:color w:val="595959" w:themeColor="text1" w:themeTint="A6"/>
-        <w:rtl/>
-      </w:rPr>
-      <w:t xml:space="preserve">, תרגיל </w:t>
-    </w:r>
-    <w:r>
-      <w:rPr>
-        <w:rFonts w:ascii="Arial" w:hAnsi="Arial" w:cs="Arial" w:hint="cs"/>
-        <w:color w:val="595959" w:themeColor="text1" w:themeTint="A6"/>
-        <w:rtl/>
-      </w:rPr>
-      <w:t>2</w:t>
-    </w:r>
-    <w:r>
-      <w:rPr>
-        <w:rFonts w:ascii="Arial" w:hAnsi="Arial" w:cs="Arial" w:hint="cs"/>
-        <w:b/>
-        <w:bCs/>
-        <w:color w:val="595959" w:themeColor="text1" w:themeTint="A6"/>
-        <w:rtl/>
-      </w:rPr>
-      <w:tab/>
-    </w:r>
-    <w:r>
-      <w:rPr>
-        <w:rFonts w:ascii="Arial" w:hAnsi="Arial" w:cs="Arial" w:hint="cs"/>
-        <w:color w:val="7F7F7F" w:themeColor="text1" w:themeTint="80"/>
-        <w:rtl/>
-      </w:rPr>
-      <w:t>גיא רונן ©</w:t>
-    </w:r>
-  </w:p>
-  <w:p>
-    <w:pPr>
-      <w:pStyle w:val="a3"/>
-      <w:tabs>
-        <w:tab w:val="clear" w:pos="4153"/>
-        <w:tab w:val="clear" w:pos="8306"/>
-        <w:tab w:val="left" w:pos="3911"/>
-        <w:tab w:val="left" w:pos="7313"/>
-      </w:tabs>
-      <w:ind w:left="84"/>
-      <w:rPr>
-        <w:rFonts w:ascii="Arial" w:hAnsi="Arial" w:cs="Arial"/>
-        <w:color w:val="7F7F7F" w:themeColor="text1" w:themeTint="80"/>
-        <w:rtl/>
-      </w:rPr>
-    </w:pPr>
-  </w:p>
-  <w:p>
-    <w:pPr>
-      <w:pStyle w:val="a3"/>
-      <w:tabs>
-        <w:tab w:val="clear" w:pos="4153"/>
-        <w:tab w:val="clear" w:pos="8306"/>
-        <w:tab w:val="left" w:pos="3911"/>
-        <w:tab w:val="left" w:pos="7313"/>
-      </w:tabs>
-      <w:ind w:left="84"/>
-      <w:jc w:val="center"/>
       <w:rPr>
         <w:rFonts w:ascii="Arial" w:hAnsi="Arial" w:cs="Arial"/>
         <w:b/>
@@ -1346,22 +1724,12 @@
         <w:rtl/>
       </w:rPr>
     </w:pPr>
-    <w:r>
-      <w:rPr>
-        <w:rFonts w:ascii="Arial" w:hAnsi="Arial" w:cs="Arial" w:hint="cs"/>
-        <w:b/>
-        <w:bCs/>
-        <w:color w:val="595959" w:themeColor="text1" w:themeTint="A6"/>
-        <w:rtl/>
-      </w:rPr>
-      <w:t>מגישים: [שם מלא], [ת"ז], [שם מלא], [ת"ז]</w:t>
-    </w:r>
   </w:p>
 </w:hdr>
 </file>
 
 <file path=word/numbering.xml><?xml version="1.0" encoding="utf-8"?>
-<w:numbering xmlns:wpc="http://schemas.microsoft.com/office/word/2010/wordprocessingCanvas" xmlns:mc="http://schemas.openxmlformats.org/markup-compatibility/2006" xmlns:o="urn:schemas-microsoft-com:office:office" xmlns:r="http://schemas.openxmlformats.org/officeDocument/2006/relationships" xmlns:m="http://schemas.openxmlformats.org/officeDocument/2006/math" xmlns:v="urn:schemas-microsoft-com:vml" xmlns:wp14="http://schemas.microsoft.com/office/word/2010/wordprocessingDrawing" xmlns:wp="http://schemas.openxmlformats.org/drawingml/2006/wordprocessingDrawing" xmlns:w10="urn:schemas-microsoft-com:office:word" xmlns:w="http://schemas.openxmlformats.org/wordprocessingml/2006/main" xmlns:w14="http://schemas.microsoft.com/office/word/2010/wordml" xmlns:w15="http://schemas.microsoft.com/office/word/2012/wordml" xmlns:wpg="http://schemas.microsoft.com/office/word/2010/wordprocessingGroup" xmlns:wpi="http://schemas.microsoft.com/office/word/2010/wordprocessingInk" xmlns:wne="http://schemas.microsoft.com/office/word/2006/wordml" xmlns:wps="http://schemas.microsoft.com/office/word/2010/wordprocessingShape" mc:Ignorable="w14 w15 wp14">
+<w:numbering xmlns:wpc="http://schemas.microsoft.com/office/word/2010/wordprocessingCanvas" xmlns:cx="http://schemas.microsoft.com/office/drawing/2014/chartex" xmlns:mc="http://schemas.openxmlformats.org/markup-compatibility/2006" xmlns:o="urn:schemas-microsoft-com:office:office" xmlns:r="http://schemas.openxmlformats.org/officeDocument/2006/relationships" xmlns:m="http://schemas.openxmlformats.org/officeDocument/2006/math" xmlns:v="urn:schemas-microsoft-com:vml" xmlns:wp14="http://schemas.microsoft.com/office/word/2010/wordprocessingDrawing" xmlns:wp="http://schemas.openxmlformats.org/drawingml/2006/wordprocessingDrawing" xmlns:w10="urn:schemas-microsoft-com:office:word" xmlns:w="http://schemas.openxmlformats.org/wordprocessingml/2006/main" xmlns:w14="http://schemas.microsoft.com/office/word/2010/wordml" xmlns:w15="http://schemas.microsoft.com/office/word/2012/wordml" xmlns:w16se="http://schemas.microsoft.com/office/word/2015/wordml/symex" xmlns:wpg="http://schemas.microsoft.com/office/word/2010/wordprocessingGroup" xmlns:wpi="http://schemas.microsoft.com/office/word/2010/wordprocessingInk" xmlns:wne="http://schemas.microsoft.com/office/word/2006/wordml" xmlns:wps="http://schemas.microsoft.com/office/word/2010/wordprocessingShape" mc:Ignorable="w14 w15 w16se wp14">
   <w:abstractNum w:abstractNumId="0" w15:restartNumberingAfterBreak="0">
     <w:nsid w:val="071E4B1C"/>
     <w:multiLevelType w:val="hybridMultilevel"/>
@@ -1907,9 +2275,9 @@
       <w:lvlJc w:val="left"/>
       <w:pPr>
         <w:tabs>
-          <w:tab w:val="num" w:pos="720"/>
+          <w:tab w:val="num" w:pos="360"/>
         </w:tabs>
-        <w:ind w:left="720" w:right="720" w:hanging="360"/>
+        <w:ind w:left="360" w:right="720" w:hanging="360"/>
       </w:pPr>
       <w:rPr>
         <w:rFonts w:ascii="Symbol" w:eastAsia="Times New Roman" w:hAnsi="Symbol" w:cs="Arial" w:hint="default"/>
@@ -1922,9 +2290,9 @@
       <w:lvlJc w:val="left"/>
       <w:pPr>
         <w:tabs>
-          <w:tab w:val="num" w:pos="1440"/>
+          <w:tab w:val="num" w:pos="1080"/>
         </w:tabs>
-        <w:ind w:left="1440" w:right="1440" w:hanging="360"/>
+        <w:ind w:left="1080" w:right="1440" w:hanging="360"/>
       </w:pPr>
       <w:rPr>
         <w:rFonts w:ascii="Courier New" w:hAnsi="Courier New" w:cs="Courier New" w:hint="default"/>
@@ -1937,9 +2305,9 @@
       <w:lvlJc w:val="left"/>
       <w:pPr>
         <w:tabs>
-          <w:tab w:val="num" w:pos="2160"/>
+          <w:tab w:val="num" w:pos="1800"/>
         </w:tabs>
-        <w:ind w:left="2160" w:hanging="360"/>
+        <w:ind w:left="1800" w:hanging="360"/>
       </w:pPr>
       <w:rPr>
         <w:rFonts w:ascii="Wingdings" w:hAnsi="Wingdings" w:hint="default"/>
@@ -1952,9 +2320,9 @@
       <w:lvlJc w:val="left"/>
       <w:pPr>
         <w:tabs>
-          <w:tab w:val="num" w:pos="2880"/>
+          <w:tab w:val="num" w:pos="2520"/>
         </w:tabs>
-        <w:ind w:left="2880" w:right="2880" w:hanging="360"/>
+        <w:ind w:left="2520" w:right="2880" w:hanging="360"/>
       </w:pPr>
       <w:rPr>
         <w:rFonts w:ascii="Symbol" w:hAnsi="Symbol" w:hint="default"/>
@@ -1967,9 +2335,9 @@
       <w:lvlJc w:val="left"/>
       <w:pPr>
         <w:tabs>
-          <w:tab w:val="num" w:pos="3600"/>
+          <w:tab w:val="num" w:pos="3240"/>
         </w:tabs>
-        <w:ind w:left="3600" w:right="3600" w:hanging="360"/>
+        <w:ind w:left="3240" w:right="3600" w:hanging="360"/>
       </w:pPr>
       <w:rPr>
         <w:rFonts w:ascii="Courier New" w:hAnsi="Courier New" w:cs="Courier New" w:hint="default"/>
@@ -1982,9 +2350,9 @@
       <w:lvlJc w:val="left"/>
       <w:pPr>
         <w:tabs>
-          <w:tab w:val="num" w:pos="4320"/>
+          <w:tab w:val="num" w:pos="3960"/>
         </w:tabs>
-        <w:ind w:left="4320" w:right="4320" w:hanging="360"/>
+        <w:ind w:left="3960" w:right="4320" w:hanging="360"/>
       </w:pPr>
       <w:rPr>
         <w:rFonts w:ascii="Wingdings" w:hAnsi="Wingdings" w:hint="default"/>
@@ -1997,9 +2365,9 @@
       <w:lvlJc w:val="left"/>
       <w:pPr>
         <w:tabs>
-          <w:tab w:val="num" w:pos="5040"/>
+          <w:tab w:val="num" w:pos="4680"/>
         </w:tabs>
-        <w:ind w:left="5040" w:right="5040" w:hanging="360"/>
+        <w:ind w:left="4680" w:right="5040" w:hanging="360"/>
       </w:pPr>
       <w:rPr>
         <w:rFonts w:ascii="Symbol" w:hAnsi="Symbol" w:hint="default"/>
@@ -2012,9 +2380,9 @@
       <w:lvlJc w:val="left"/>
       <w:pPr>
         <w:tabs>
-          <w:tab w:val="num" w:pos="5760"/>
+          <w:tab w:val="num" w:pos="5400"/>
         </w:tabs>
-        <w:ind w:left="5760" w:right="5760" w:hanging="360"/>
+        <w:ind w:left="5400" w:right="5760" w:hanging="360"/>
       </w:pPr>
       <w:rPr>
         <w:rFonts w:ascii="Courier New" w:hAnsi="Courier New" w:cs="Courier New" w:hint="default"/>
@@ -2027,9 +2395,9 @@
       <w:lvlJc w:val="left"/>
       <w:pPr>
         <w:tabs>
-          <w:tab w:val="num" w:pos="6480"/>
+          <w:tab w:val="num" w:pos="6120"/>
         </w:tabs>
-        <w:ind w:left="6480" w:right="6480" w:hanging="360"/>
+        <w:ind w:left="6120" w:right="6480" w:hanging="360"/>
       </w:pPr>
       <w:rPr>
         <w:rFonts w:ascii="Wingdings" w:hAnsi="Wingdings" w:hint="default"/>
@@ -2338,7 +2706,7 @@
 </file>
 
 <file path=word/styles.xml><?xml version="1.0" encoding="utf-8"?>
-<w:styles xmlns:mc="http://schemas.openxmlformats.org/markup-compatibility/2006" xmlns:r="http://schemas.openxmlformats.org/officeDocument/2006/relationships" xmlns:w="http://schemas.openxmlformats.org/wordprocessingml/2006/main" xmlns:w14="http://schemas.microsoft.com/office/word/2010/wordml" xmlns:w15="http://schemas.microsoft.com/office/word/2012/wordml" mc:Ignorable="w14 w15">
+<w:styles xmlns:mc="http://schemas.openxmlformats.org/markup-compatibility/2006" xmlns:r="http://schemas.openxmlformats.org/officeDocument/2006/relationships" xmlns:w="http://schemas.openxmlformats.org/wordprocessingml/2006/main" xmlns:w14="http://schemas.microsoft.com/office/word/2010/wordml" xmlns:w15="http://schemas.microsoft.com/office/word/2012/wordml" xmlns:w16se="http://schemas.microsoft.com/office/word/2015/wordml/symex" mc:Ignorable="w14 w15 w16se">
   <w:docDefaults>
     <w:rPrDefault>
       <w:rPr>
@@ -2386,7 +2754,7 @@
     <w:lsdException w:name="Normal Indent" w:semiHidden="1" w:unhideWhenUsed="1"/>
     <w:lsdException w:name="footnote text" w:semiHidden="1" w:unhideWhenUsed="1"/>
     <w:lsdException w:name="annotation text" w:semiHidden="1" w:uiPriority="0" w:unhideWhenUsed="1"/>
-    <w:lsdException w:name="header" w:semiHidden="1" w:uiPriority="0" w:unhideWhenUsed="1"/>
+    <w:lsdException w:name="header" w:semiHidden="1" w:unhideWhenUsed="1"/>
     <w:lsdException w:name="footer" w:semiHidden="1" w:unhideWhenUsed="1"/>
     <w:lsdException w:name="index heading" w:semiHidden="1" w:unhideWhenUsed="1"/>
     <w:lsdException w:name="caption" w:semiHidden="1" w:uiPriority="35" w:unhideWhenUsed="1" w:qFormat="1"/>
@@ -2947,7 +3315,7 @@
     <w:unhideWhenUsed/>
   </w:style>
   <w:style w:type="character" w:customStyle="1" w:styleId="10">
-    <w:name w:val="כותרת 1 תו"/>
+    <w:name w:val="Заголовок 1 Знак"/>
     <w:basedOn w:val="a0"/>
     <w:link w:val="1"/>
     <w:rsid w:val="008A6109"/>
@@ -2959,8 +3327,8 @@
     </w:rPr>
   </w:style>
   <w:style w:type="character" w:customStyle="1" w:styleId="20">
-    <w:name w:val="כותרת 2 תו"/>
-    <w:aliases w:val="02 - כותרת 2 תו"/>
+    <w:name w:val="Заголовок 2 Знак"/>
+    <w:aliases w:val="02 - כותרת 2 Знак"/>
     <w:basedOn w:val="a0"/>
     <w:link w:val="2"/>
     <w:rsid w:val="00C80094"/>
@@ -2974,8 +3342,8 @@
     </w:rPr>
   </w:style>
   <w:style w:type="character" w:customStyle="1" w:styleId="30">
-    <w:name w:val="כותרת 3 תו"/>
-    <w:aliases w:val="03 - כותרת 3 תו"/>
+    <w:name w:val="Заголовок 3 Знак"/>
+    <w:aliases w:val="03 - כותרת 3 Знак"/>
     <w:basedOn w:val="a0"/>
     <w:link w:val="3"/>
     <w:rsid w:val="00C80094"/>
@@ -2989,8 +3357,8 @@
     </w:rPr>
   </w:style>
   <w:style w:type="character" w:customStyle="1" w:styleId="40">
-    <w:name w:val="כותרת 4 תו"/>
-    <w:aliases w:val="04 - כותרת 4 תו"/>
+    <w:name w:val="Заголовок 4 Знак"/>
+    <w:aliases w:val="04 - כותרת 4 Знак"/>
     <w:basedOn w:val="a0"/>
     <w:link w:val="4"/>
     <w:rsid w:val="0024605D"/>
@@ -3002,8 +3370,8 @@
     </w:rPr>
   </w:style>
   <w:style w:type="character" w:customStyle="1" w:styleId="50">
-    <w:name w:val="כותרת 5 תו"/>
-    <w:aliases w:val="הערה תו"/>
+    <w:name w:val="Заголовок 5 Знак"/>
+    <w:aliases w:val="הערה Знак"/>
     <w:basedOn w:val="a0"/>
     <w:link w:val="5"/>
     <w:rsid w:val="00C538F7"/>
@@ -3012,7 +3380,7 @@
     </w:rPr>
   </w:style>
   <w:style w:type="character" w:customStyle="1" w:styleId="60">
-    <w:name w:val="כותרת 6 תו"/>
+    <w:name w:val="Заголовок 6 Знак"/>
     <w:basedOn w:val="a0"/>
     <w:link w:val="6"/>
     <w:uiPriority w:val="9"/>
@@ -3026,7 +3394,7 @@
     </w:rPr>
   </w:style>
   <w:style w:type="character" w:customStyle="1" w:styleId="70">
-    <w:name w:val="כותרת 7 תו"/>
+    <w:name w:val="Заголовок 7 Знак"/>
     <w:basedOn w:val="a0"/>
     <w:link w:val="7"/>
     <w:uiPriority w:val="9"/>
@@ -3040,7 +3408,7 @@
     </w:rPr>
   </w:style>
   <w:style w:type="character" w:customStyle="1" w:styleId="80">
-    <w:name w:val="כותרת 8 תו"/>
+    <w:name w:val="Заголовок 8 Знак"/>
     <w:basedOn w:val="a0"/>
     <w:link w:val="8"/>
     <w:uiPriority w:val="9"/>
@@ -3054,8 +3422,8 @@
     </w:rPr>
   </w:style>
   <w:style w:type="character" w:customStyle="1" w:styleId="90">
-    <w:name w:val="כותרת 9 תו"/>
-    <w:aliases w:val="דוגמא תו"/>
+    <w:name w:val="Заголовок 9 Знак"/>
+    <w:aliases w:val="דוגמא Знак"/>
     <w:basedOn w:val="a0"/>
     <w:link w:val="9"/>
     <w:rsid w:val="00C538F7"/>
@@ -3064,6 +3432,7 @@
     <w:name w:val="header"/>
     <w:basedOn w:val="a"/>
     <w:link w:val="a4"/>
+    <w:uiPriority w:val="99"/>
     <w:unhideWhenUsed/>
     <w:rsid w:val="00D171E7"/>
     <w:pPr>
@@ -3075,11 +3444,10 @@
     </w:pPr>
   </w:style>
   <w:style w:type="character" w:customStyle="1" w:styleId="a4">
-    <w:name w:val="כותרת עליונה תו"/>
+    <w:name w:val="Верхний колонтитул Знак"/>
     <w:basedOn w:val="a0"/>
     <w:link w:val="a3"/>
     <w:uiPriority w:val="99"/>
-    <w:semiHidden/>
     <w:rsid w:val="00D171E7"/>
   </w:style>
   <w:style w:type="paragraph" w:styleId="a5">
@@ -3098,7 +3466,7 @@
     </w:pPr>
   </w:style>
   <w:style w:type="character" w:customStyle="1" w:styleId="a6">
-    <w:name w:val="כותרת תחתונה תו"/>
+    <w:name w:val="Нижний колонтитул Знак"/>
     <w:basedOn w:val="a0"/>
     <w:link w:val="a5"/>
     <w:uiPriority w:val="99"/>
@@ -3122,7 +3490,7 @@
     </w:rPr>
   </w:style>
   <w:style w:type="character" w:customStyle="1" w:styleId="a8">
-    <w:name w:val="טקסט בלונים תו"/>
+    <w:name w:val="Текст выноски Знак"/>
     <w:basedOn w:val="a0"/>
     <w:link w:val="a7"/>
     <w:uiPriority w:val="99"/>
@@ -3134,7 +3502,7 @@
       <w:szCs w:val="16"/>
     </w:rPr>
   </w:style>
-  <w:style w:type="character" w:styleId="Hyperlink">
+  <w:style w:type="character" w:styleId="a9">
     <w:name w:val="Hyperlink"/>
     <w:basedOn w:val="a0"/>
     <w:rsid w:val="00310ED9"/>
@@ -3143,7 +3511,7 @@
       <w:u w:val="single"/>
     </w:rPr>
   </w:style>
-  <w:style w:type="character" w:styleId="a9">
+  <w:style w:type="character" w:styleId="aa">
     <w:name w:val="annotation reference"/>
     <w:basedOn w:val="a0"/>
     <w:semiHidden/>
@@ -3153,10 +3521,10 @@
       <w:szCs w:val="16"/>
     </w:rPr>
   </w:style>
-  <w:style w:type="paragraph" w:styleId="aa">
+  <w:style w:type="paragraph" w:styleId="ab">
     <w:name w:val="annotation text"/>
     <w:basedOn w:val="a"/>
-    <w:link w:val="ab"/>
+    <w:link w:val="ac"/>
     <w:semiHidden/>
     <w:rsid w:val="00310ED9"/>
     <w:pPr>
@@ -3169,10 +3537,10 @@
       <w:lang w:eastAsia="he-IL"/>
     </w:rPr>
   </w:style>
-  <w:style w:type="character" w:customStyle="1" w:styleId="ab">
-    <w:name w:val="טקסט הערה תו"/>
+  <w:style w:type="character" w:customStyle="1" w:styleId="ac">
+    <w:name w:val="Текст примечания Знак"/>
     <w:basedOn w:val="a0"/>
-    <w:link w:val="aa"/>
+    <w:link w:val="ab"/>
     <w:semiHidden/>
     <w:rsid w:val="00310ED9"/>
     <w:rPr>
@@ -3182,7 +3550,7 @@
       <w:lang w:eastAsia="he-IL"/>
     </w:rPr>
   </w:style>
-  <w:style w:type="paragraph" w:styleId="ac">
+  <w:style w:type="paragraph" w:styleId="ad">
     <w:name w:val="caption"/>
     <w:basedOn w:val="a"/>
     <w:next w:val="a"/>
@@ -3201,9 +3569,9 @@
       <w:szCs w:val="18"/>
     </w:rPr>
   </w:style>
-  <w:style w:type="paragraph" w:styleId="ad">
+  <w:style w:type="paragraph" w:styleId="ae">
     <w:name w:val="No Spacing"/>
-    <w:link w:val="ae"/>
+    <w:link w:val="af"/>
     <w:uiPriority w:val="1"/>
     <w:qFormat/>
     <w:rsid w:val="00393BDD"/>
@@ -3215,17 +3583,17 @@
       <w:rFonts w:eastAsiaTheme="minorEastAsia"/>
     </w:rPr>
   </w:style>
-  <w:style w:type="character" w:customStyle="1" w:styleId="ae">
-    <w:name w:val="ללא מרווח תו"/>
+  <w:style w:type="character" w:customStyle="1" w:styleId="af">
+    <w:name w:val="Без интервала Знак"/>
     <w:basedOn w:val="a0"/>
-    <w:link w:val="ad"/>
+    <w:link w:val="ae"/>
     <w:uiPriority w:val="1"/>
     <w:rsid w:val="00393BDD"/>
     <w:rPr>
       <w:rFonts w:eastAsiaTheme="minorEastAsia"/>
     </w:rPr>
   </w:style>
-  <w:style w:type="paragraph" w:styleId="af">
+  <w:style w:type="paragraph" w:styleId="af0">
     <w:name w:val="List Paragraph"/>
     <w:basedOn w:val="a"/>
     <w:uiPriority w:val="34"/>
@@ -3236,7 +3604,7 @@
       <w:contextualSpacing/>
     </w:pPr>
   </w:style>
-  <w:style w:type="character" w:styleId="af0">
+  <w:style w:type="character" w:styleId="af1">
     <w:name w:val="page number"/>
     <w:basedOn w:val="a0"/>
     <w:rsid w:val="008A6109"/>
@@ -3270,7 +3638,7 @@
       <w:szCs w:val="20"/>
     </w:rPr>
   </w:style>
-  <w:style w:type="paragraph" w:styleId="TOC1">
+  <w:style w:type="paragraph" w:styleId="11">
     <w:name w:val="toc 1"/>
     <w:basedOn w:val="a"/>
     <w:next w:val="a"/>
@@ -3292,7 +3660,7 @@
       <w:lang w:eastAsia="he-IL"/>
     </w:rPr>
   </w:style>
-  <w:style w:type="paragraph" w:styleId="TOC2">
+  <w:style w:type="paragraph" w:styleId="21">
     <w:name w:val="toc 2"/>
     <w:basedOn w:val="a"/>
     <w:next w:val="a"/>
@@ -3310,7 +3678,7 @@
       <w:lang w:eastAsia="he-IL"/>
     </w:rPr>
   </w:style>
-  <w:style w:type="paragraph" w:styleId="TOC3">
+  <w:style w:type="paragraph" w:styleId="31">
     <w:name w:val="toc 3"/>
     <w:basedOn w:val="a"/>
     <w:next w:val="a"/>
@@ -3328,10 +3696,10 @@
       <w:lang w:eastAsia="he-IL"/>
     </w:rPr>
   </w:style>
-  <w:style w:type="paragraph" w:styleId="af1">
+  <w:style w:type="paragraph" w:styleId="af2">
     <w:name w:val="Body Text"/>
     <w:basedOn w:val="a"/>
-    <w:link w:val="af2"/>
+    <w:link w:val="af3"/>
     <w:rsid w:val="008A6109"/>
     <w:pPr>
       <w:bidi w:val="0"/>
@@ -3343,10 +3711,10 @@
       <w:szCs w:val="20"/>
     </w:rPr>
   </w:style>
-  <w:style w:type="character" w:customStyle="1" w:styleId="af2">
-    <w:name w:val="גוף טקסט תו"/>
+  <w:style w:type="character" w:customStyle="1" w:styleId="af3">
+    <w:name w:val="Основной текст Знак"/>
     <w:basedOn w:val="a0"/>
-    <w:link w:val="af1"/>
+    <w:link w:val="af2"/>
     <w:rsid w:val="008A6109"/>
     <w:rPr>
       <w:rFonts w:ascii="Courier New" w:eastAsia="Times New Roman" w:hAnsi="Courier New" w:cs="Courier New"/>
@@ -3354,10 +3722,10 @@
       <w:szCs w:val="20"/>
     </w:rPr>
   </w:style>
-  <w:style w:type="paragraph" w:styleId="21">
+  <w:style w:type="paragraph" w:styleId="22">
     <w:name w:val="Body Text 2"/>
     <w:basedOn w:val="a"/>
-    <w:link w:val="22"/>
+    <w:link w:val="23"/>
     <w:rsid w:val="008A6109"/>
     <w:pPr>
       <w:bidi w:val="0"/>
@@ -3367,16 +3735,16 @@
       <w:rFonts w:ascii="Courier New" w:eastAsia="Times New Roman" w:hAnsi="Courier New" w:cs="Courier New"/>
     </w:rPr>
   </w:style>
-  <w:style w:type="character" w:customStyle="1" w:styleId="22">
-    <w:name w:val="גוף טקסט 2 תו"/>
+  <w:style w:type="character" w:customStyle="1" w:styleId="23">
+    <w:name w:val="Основной текст 2 Знак"/>
     <w:basedOn w:val="a0"/>
-    <w:link w:val="21"/>
+    <w:link w:val="22"/>
     <w:rsid w:val="008A6109"/>
     <w:rPr>
       <w:rFonts w:ascii="Courier New" w:eastAsia="Times New Roman" w:hAnsi="Courier New" w:cs="Courier New"/>
     </w:rPr>
   </w:style>
-  <w:style w:type="paragraph" w:styleId="TOC4">
+  <w:style w:type="paragraph" w:styleId="41">
     <w:name w:val="toc 4"/>
     <w:basedOn w:val="a"/>
     <w:next w:val="a"/>
@@ -3394,7 +3762,7 @@
       <w:lang w:eastAsia="he-IL"/>
     </w:rPr>
   </w:style>
-  <w:style w:type="paragraph" w:styleId="TOC5">
+  <w:style w:type="paragraph" w:styleId="51">
     <w:name w:val="toc 5"/>
     <w:basedOn w:val="a"/>
     <w:next w:val="a"/>
@@ -3412,7 +3780,7 @@
       <w:lang w:eastAsia="he-IL"/>
     </w:rPr>
   </w:style>
-  <w:style w:type="paragraph" w:styleId="NormalWeb">
+  <w:style w:type="paragraph" w:styleId="af4">
     <w:name w:val="Normal (Web)"/>
     <w:basedOn w:val="a"/>
     <w:rsid w:val="008A6109"/>
@@ -3426,10 +3794,10 @@
       <w:szCs w:val="24"/>
     </w:rPr>
   </w:style>
-  <w:style w:type="paragraph" w:styleId="af3">
+  <w:style w:type="paragraph" w:styleId="af5">
     <w:name w:val="Document Map"/>
     <w:basedOn w:val="a"/>
-    <w:link w:val="af4"/>
+    <w:link w:val="af6"/>
     <w:uiPriority w:val="99"/>
     <w:semiHidden/>
     <w:unhideWhenUsed/>
@@ -3443,10 +3811,10 @@
       <w:szCs w:val="16"/>
     </w:rPr>
   </w:style>
-  <w:style w:type="character" w:customStyle="1" w:styleId="af4">
-    <w:name w:val="מפת מסמך תו"/>
+  <w:style w:type="character" w:customStyle="1" w:styleId="af6">
+    <w:name w:val="Схема документа Знак"/>
     <w:basedOn w:val="a0"/>
-    <w:link w:val="af3"/>
+    <w:link w:val="af5"/>
     <w:uiPriority w:val="99"/>
     <w:semiHidden/>
     <w:rsid w:val="00192FC8"/>
@@ -3456,7 +3824,7 @@
       <w:szCs w:val="16"/>
     </w:rPr>
   </w:style>
-  <w:style w:type="paragraph" w:styleId="TOC9">
+  <w:style w:type="paragraph" w:styleId="91">
     <w:name w:val="toc 9"/>
     <w:basedOn w:val="a"/>
     <w:next w:val="a"/>
@@ -3504,7 +3872,7 @@
     </w:rPr>
   </w:style>
   <w:style w:type="character" w:customStyle="1" w:styleId="HTML0">
-    <w:name w:val="HTML מעוצב מראש תו"/>
+    <w:name w:val="Стандартный HTML Знак"/>
     <w:basedOn w:val="a0"/>
     <w:link w:val="HTML"/>
     <w:uiPriority w:val="99"/>
@@ -3516,7 +3884,7 @@
       <w:szCs w:val="20"/>
     </w:rPr>
   </w:style>
-  <w:style w:type="paragraph" w:styleId="TOC6">
+  <w:style w:type="paragraph" w:styleId="61">
     <w:name w:val="toc 6"/>
     <w:basedOn w:val="a"/>
     <w:next w:val="a"/>
@@ -3532,7 +3900,7 @@
       <w:rFonts w:eastAsiaTheme="minorEastAsia"/>
     </w:rPr>
   </w:style>
-  <w:style w:type="paragraph" w:styleId="TOC7">
+  <w:style w:type="paragraph" w:styleId="71">
     <w:name w:val="toc 7"/>
     <w:basedOn w:val="a"/>
     <w:next w:val="a"/>
@@ -3548,7 +3916,7 @@
       <w:rFonts w:eastAsiaTheme="minorEastAsia"/>
     </w:rPr>
   </w:style>
-  <w:style w:type="paragraph" w:styleId="TOC8">
+  <w:style w:type="paragraph" w:styleId="81">
     <w:name w:val="toc 8"/>
     <w:basedOn w:val="a"/>
     <w:next w:val="a"/>
@@ -3608,7 +3976,7 @@
       <w:szCs w:val="16"/>
     </w:rPr>
   </w:style>
-  <w:style w:type="character" w:styleId="FollowedHyperlink">
+  <w:style w:type="character" w:styleId="af7">
     <w:name w:val="FollowedHyperlink"/>
     <w:basedOn w:val="a0"/>
     <w:uiPriority w:val="99"/>
@@ -3661,11 +4029,11 @@
     <w:link w:val="05-"/>
     <w:rsid w:val="00695A4F"/>
   </w:style>
-  <w:style w:type="paragraph" w:styleId="af5">
+  <w:style w:type="paragraph" w:styleId="af8">
     <w:name w:val="annotation subject"/>
-    <w:basedOn w:val="aa"/>
-    <w:next w:val="aa"/>
-    <w:link w:val="af6"/>
+    <w:basedOn w:val="ab"/>
+    <w:next w:val="ab"/>
+    <w:link w:val="af9"/>
     <w:uiPriority w:val="99"/>
     <w:semiHidden/>
     <w:unhideWhenUsed/>
@@ -3680,10 +4048,10 @@
       <w:lang w:eastAsia="en-US"/>
     </w:rPr>
   </w:style>
-  <w:style w:type="character" w:customStyle="1" w:styleId="af6">
-    <w:name w:val="נושא הערה תו"/>
-    <w:basedOn w:val="ab"/>
-    <w:link w:val="af5"/>
+  <w:style w:type="character" w:customStyle="1" w:styleId="af9">
+    <w:name w:val="Тема примечания Знак"/>
+    <w:basedOn w:val="ac"/>
+    <w:link w:val="af8"/>
     <w:uiPriority w:val="99"/>
     <w:semiHidden/>
     <w:rsid w:val="001D7398"/>
@@ -3696,7 +4064,7 @@
       <w:lang w:eastAsia="he-IL"/>
     </w:rPr>
   </w:style>
-  <w:style w:type="table" w:styleId="af7">
+  <w:style w:type="table" w:styleId="afa">
     <w:name w:val="Table Grid"/>
     <w:basedOn w:val="a1"/>
     <w:uiPriority w:val="59"/>
@@ -4025,7 +4393,7 @@
 </file>
 
 <file path=customXml/itemProps2.xml><?xml version="1.0" encoding="utf-8"?>
-<ds:datastoreItem xmlns:ds="http://schemas.openxmlformats.org/officeDocument/2006/customXml" ds:itemID="{A9F1FB4A-B88A-44B2-8D58-BB9362773A71}">
+<ds:datastoreItem xmlns:ds="http://schemas.openxmlformats.org/officeDocument/2006/customXml" ds:itemID="{6B578434-6F7A-499E-A29D-3AE3CB71F579}">
   <ds:schemaRefs>
     <ds:schemaRef ds:uri="http://schemas.openxmlformats.org/officeDocument/2006/bibliography"/>
   </ds:schemaRefs>

</xml_diff>

<commit_message>
DP added + bug fixes + docx.
</commit_message>
<xml_diff>
--- a/A19 Ex02 Vova 321924466 Anton 321829707.docx
+++ b/A19 Ex02 Vova 321924466 Anton 321829707.docx
@@ -195,7 +195,39 @@
           <w:sz w:val="24"/>
           <w:szCs w:val="24"/>
         </w:rPr>
-        <w:t xml:space="preserve"> (only the info that stored in cache) and it’s gives faster results (time efficiency) to user which improve user experience. </w:t>
+        <w:t xml:space="preserve"> (only the </w:t>
+      </w:r>
+      <w:r>
+        <w:rPr>
+          <w:rFonts w:cstheme="minorHAnsi"/>
+          <w:sz w:val="24"/>
+          <w:szCs w:val="24"/>
+        </w:rPr>
+        <w:t>pictures</w:t>
+      </w:r>
+      <w:r>
+        <w:rPr>
+          <w:rFonts w:cstheme="minorHAnsi"/>
+          <w:sz w:val="24"/>
+          <w:szCs w:val="24"/>
+        </w:rPr>
+        <w:t xml:space="preserve"> that</w:t>
+      </w:r>
+      <w:r>
+        <w:rPr>
+          <w:rFonts w:cstheme="minorHAnsi"/>
+          <w:sz w:val="24"/>
+          <w:szCs w:val="24"/>
+        </w:rPr>
+        <w:t xml:space="preserve"> are stored in cache) and it</w:t>
+      </w:r>
+      <w:r>
+        <w:rPr>
+          <w:rFonts w:cstheme="minorHAnsi"/>
+          <w:sz w:val="24"/>
+          <w:szCs w:val="24"/>
+        </w:rPr>
+        <w:t xml:space="preserve"> gives faster results (time efficiency) to user which improve user experience. </w:t>
       </w:r>
       <w:r>
         <w:rPr>
@@ -684,6 +716,7 @@
     </w:p>
     <w:p>
       <w:pPr>
+        <w:bidi w:val="0"/>
         <w:spacing w:after="0" w:line="240" w:lineRule="auto"/>
         <w:ind w:right="720"/>
         <w:rPr>
@@ -706,10 +739,14 @@
           <w:rFonts w:cstheme="minorHAnsi"/>
           <w:rtl/>
         </w:rPr>
-        <w:t>תבנית מס' 2 – [שם התבנית]</w:t>
-      </w:r>
-      <w:bookmarkStart w:id="0" w:name="_GoBack"/>
-      <w:bookmarkEnd w:id="0"/>
+        <w:t xml:space="preserve">תבנית מס' 2 – </w:t>
+      </w:r>
+      <w:r>
+        <w:rPr>
+          <w:rFonts w:cstheme="minorHAnsi"/>
+        </w:rPr>
+        <w:t>Factory Method</w:t>
+      </w:r>
     </w:p>
     <w:p>
       <w:pPr>
@@ -737,6 +774,7 @@
     </w:p>
     <w:p>
       <w:pPr>
+        <w:bidi w:val="0"/>
         <w:spacing w:after="0" w:line="240" w:lineRule="auto"/>
         <w:ind w:right="720"/>
         <w:rPr>
@@ -750,9 +788,32 @@
           <w:rFonts w:cstheme="minorHAnsi"/>
           <w:sz w:val="24"/>
           <w:szCs w:val="24"/>
-          <w:rtl/>
-        </w:rPr>
-        <w:t>[תיאור הסיבה / הצורך בשימוש בתבנית במערכת שלכם]</w:t>
+        </w:rPr>
+        <w:t>We’ve decided to implement Factory Method pattern in case of additional future features.</w:t>
+      </w:r>
+      <w:r>
+        <w:rPr>
+          <w:rFonts w:cstheme="minorHAnsi"/>
+          <w:sz w:val="24"/>
+          <w:szCs w:val="24"/>
+        </w:rPr>
+        <w:br/>
+      </w:r>
+      <w:r>
+        <w:rPr>
+          <w:rFonts w:cstheme="minorHAnsi"/>
+          <w:sz w:val="24"/>
+          <w:szCs w:val="24"/>
+        </w:rPr>
+        <w:t xml:space="preserve">Instead of writing the whole code over again in case of new feature, </w:t>
+      </w:r>
+      <w:r>
+        <w:rPr>
+          <w:rFonts w:cstheme="minorHAnsi"/>
+          <w:sz w:val="24"/>
+          <w:szCs w:val="24"/>
+        </w:rPr>
+        <w:t>we can just implement IFacebookFeature and add new functions. Every concrete creator contains a singleton pattern because we don’t want to create multiple instances of same objects. Also, FriendsByRequest feature is a form (hence it is inheriting from class Form), so we’ve created a wrapper (FriendsByRequestWrapper) that allows us to hold this feature as property and in the same time implement IFacebookFeature interface.</w:t>
       </w:r>
       <w:r>
         <w:rPr>
@@ -790,6 +851,7 @@
     </w:p>
     <w:p>
       <w:pPr>
+        <w:bidi w:val="0"/>
         <w:spacing w:after="0" w:line="240" w:lineRule="auto"/>
         <w:ind w:right="720"/>
         <w:rPr>
@@ -801,12 +863,164 @@
       <w:r>
         <w:rPr>
           <w:rFonts w:cstheme="minorHAnsi"/>
-          <w:sz w:val="24"/>
-          <w:szCs w:val="24"/>
-          <w:rtl/>
-        </w:rPr>
-        <w:t>[תיאור המימוש והיכן ניתן למצוא אותו בקוד]</w:t>
-      </w:r>
+          <w:b/>
+          <w:bCs/>
+          <w:sz w:val="24"/>
+          <w:szCs w:val="24"/>
+        </w:rPr>
+        <w:t>Relevant classes:</w:t>
+      </w:r>
+      <w:r>
+        <w:rPr>
+          <w:rFonts w:cstheme="minorHAnsi"/>
+          <w:sz w:val="24"/>
+          <w:szCs w:val="24"/>
+        </w:rPr>
+        <w:t xml:space="preserve"> IFacebookFeature, RandomFriendLikedPages, FriendsByRequestWrapper, Creator, CreatorRandomFriendLikedPages, CreatorFriendsByRequestWrapper, AppUI.</w:t>
+      </w:r>
+    </w:p>
+    <w:p>
+      <w:pPr>
+        <w:spacing w:after="0" w:line="240" w:lineRule="auto"/>
+        <w:ind w:right="720"/>
+        <w:rPr>
+          <w:rFonts w:cstheme="minorHAnsi"/>
+          <w:sz w:val="24"/>
+          <w:szCs w:val="24"/>
+        </w:rPr>
+      </w:pPr>
+    </w:p>
+    <w:p>
+      <w:pPr>
+        <w:spacing w:after="0" w:line="240" w:lineRule="auto"/>
+        <w:ind w:right="720"/>
+        <w:rPr>
+          <w:rFonts w:cstheme="minorHAnsi"/>
+          <w:sz w:val="24"/>
+          <w:szCs w:val="24"/>
+        </w:rPr>
+      </w:pPr>
+    </w:p>
+    <w:p>
+      <w:pPr>
+        <w:spacing w:after="0" w:line="240" w:lineRule="auto"/>
+        <w:ind w:right="720"/>
+        <w:rPr>
+          <w:rFonts w:cstheme="minorHAnsi"/>
+          <w:sz w:val="24"/>
+          <w:szCs w:val="24"/>
+        </w:rPr>
+      </w:pPr>
+    </w:p>
+    <w:p>
+      <w:pPr>
+        <w:spacing w:after="0" w:line="240" w:lineRule="auto"/>
+        <w:ind w:right="720"/>
+        <w:rPr>
+          <w:rFonts w:cstheme="minorHAnsi"/>
+          <w:sz w:val="24"/>
+          <w:szCs w:val="24"/>
+        </w:rPr>
+      </w:pPr>
+    </w:p>
+    <w:p>
+      <w:pPr>
+        <w:spacing w:after="0" w:line="240" w:lineRule="auto"/>
+        <w:ind w:right="720"/>
+        <w:rPr>
+          <w:rFonts w:cstheme="minorHAnsi"/>
+          <w:sz w:val="24"/>
+          <w:szCs w:val="24"/>
+        </w:rPr>
+      </w:pPr>
+    </w:p>
+    <w:p>
+      <w:pPr>
+        <w:spacing w:after="0" w:line="240" w:lineRule="auto"/>
+        <w:ind w:right="720"/>
+        <w:rPr>
+          <w:rFonts w:cstheme="minorHAnsi"/>
+          <w:sz w:val="24"/>
+          <w:szCs w:val="24"/>
+        </w:rPr>
+      </w:pPr>
+    </w:p>
+    <w:p>
+      <w:pPr>
+        <w:spacing w:after="0" w:line="240" w:lineRule="auto"/>
+        <w:ind w:right="720"/>
+        <w:rPr>
+          <w:rFonts w:cstheme="minorHAnsi"/>
+          <w:sz w:val="24"/>
+          <w:szCs w:val="24"/>
+        </w:rPr>
+      </w:pPr>
+    </w:p>
+    <w:p>
+      <w:pPr>
+        <w:spacing w:after="0" w:line="240" w:lineRule="auto"/>
+        <w:ind w:right="720"/>
+        <w:rPr>
+          <w:rFonts w:cstheme="minorHAnsi"/>
+          <w:sz w:val="24"/>
+          <w:szCs w:val="24"/>
+        </w:rPr>
+      </w:pPr>
+    </w:p>
+    <w:p>
+      <w:pPr>
+        <w:spacing w:after="0" w:line="240" w:lineRule="auto"/>
+        <w:ind w:right="720"/>
+        <w:rPr>
+          <w:rFonts w:cstheme="minorHAnsi"/>
+          <w:sz w:val="24"/>
+          <w:szCs w:val="24"/>
+        </w:rPr>
+      </w:pPr>
+    </w:p>
+    <w:p>
+      <w:pPr>
+        <w:spacing w:after="0" w:line="240" w:lineRule="auto"/>
+        <w:ind w:right="720"/>
+        <w:rPr>
+          <w:rFonts w:cstheme="minorHAnsi"/>
+          <w:sz w:val="24"/>
+          <w:szCs w:val="24"/>
+        </w:rPr>
+      </w:pPr>
+    </w:p>
+    <w:p>
+      <w:pPr>
+        <w:spacing w:after="0" w:line="240" w:lineRule="auto"/>
+        <w:ind w:right="720"/>
+        <w:rPr>
+          <w:rFonts w:cstheme="minorHAnsi"/>
+          <w:sz w:val="24"/>
+          <w:szCs w:val="24"/>
+        </w:rPr>
+      </w:pPr>
+    </w:p>
+    <w:p>
+      <w:pPr>
+        <w:spacing w:after="0" w:line="240" w:lineRule="auto"/>
+        <w:ind w:right="720"/>
+        <w:rPr>
+          <w:rFonts w:cstheme="minorHAnsi"/>
+          <w:sz w:val="24"/>
+          <w:szCs w:val="24"/>
+        </w:rPr>
+      </w:pPr>
+    </w:p>
+    <w:p>
+      <w:pPr>
+        <w:spacing w:after="0" w:line="240" w:lineRule="auto"/>
+        <w:ind w:right="720"/>
+        <w:rPr>
+          <w:rFonts w:cstheme="minorHAnsi"/>
+          <w:sz w:val="24"/>
+          <w:szCs w:val="24"/>
+        </w:rPr>
+      </w:pPr>
     </w:p>
     <w:p>
       <w:pPr>
@@ -838,46 +1052,80 @@
           <w:sz w:val="24"/>
           <w:szCs w:val="24"/>
         </w:rPr>
+        <w:lastRenderedPageBreak/>
         <w:t>Sequence Diagram</w:t>
       </w:r>
     </w:p>
     <w:p>
       <w:pPr>
+        <w:bidi w:val="0"/>
         <w:spacing w:after="0" w:line="240" w:lineRule="auto"/>
         <w:ind w:right="720"/>
         <w:rPr>
           <w:rFonts w:cstheme="minorHAnsi"/>
           <w:sz w:val="24"/>
           <w:szCs w:val="24"/>
-          <w:rtl/>
-        </w:rPr>
-      </w:pPr>
-      <w:r>
-        <w:rPr>
-          <w:rFonts w:cstheme="minorHAnsi"/>
-          <w:sz w:val="24"/>
-          <w:szCs w:val="24"/>
-          <w:rtl/>
-        </w:rPr>
-        <w:t>[</w:t>
-      </w:r>
-      <w:r>
-        <w:rPr>
-          <w:rFonts w:cstheme="minorHAnsi"/>
-          <w:sz w:val="24"/>
-          <w:szCs w:val="24"/>
-        </w:rPr>
-        <w:t>sequence diagram</w:t>
-      </w:r>
-      <w:r>
-        <w:rPr>
-          <w:rFonts w:cstheme="minorHAnsi"/>
-          <w:sz w:val="24"/>
-          <w:szCs w:val="24"/>
-          <w:rtl/>
-        </w:rPr>
-        <w:t xml:space="preserve"> שמציגה את התהליך שקשור לתבנית והאינטראקציה בין המחלקות]</w:t>
-      </w:r>
+        </w:rPr>
+      </w:pPr>
+      <w:r>
+        <w:rPr>
+          <w:rFonts w:cstheme="minorHAnsi"/>
+          <w:noProof/>
+          <w:sz w:val="24"/>
+          <w:szCs w:val="24"/>
+          <w:lang w:val="ru-RU" w:eastAsia="ru-RU"/>
+        </w:rPr>
+        <w:drawing>
+          <wp:inline distT="0" distB="0" distL="0" distR="0">
+            <wp:extent cx="6627351" cy="3203389"/>
+            <wp:effectExtent l="0" t="0" r="2540" b="0"/>
+            <wp:docPr id="10" name="Рисунок 10"/>
+            <wp:cNvGraphicFramePr>
+              <a:graphicFrameLocks xmlns:a="http://schemas.openxmlformats.org/drawingml/2006/main" noChangeAspect="1"/>
+            </wp:cNvGraphicFramePr>
+            <a:graphic xmlns:a="http://schemas.openxmlformats.org/drawingml/2006/main">
+              <a:graphicData uri="http://schemas.openxmlformats.org/drawingml/2006/picture">
+                <pic:pic xmlns:pic="http://schemas.openxmlformats.org/drawingml/2006/picture">
+                  <pic:nvPicPr>
+                    <pic:cNvPr id="0" name="Picture 3"/>
+                    <pic:cNvPicPr>
+                      <a:picLocks noChangeAspect="1" noChangeArrowheads="1"/>
+                    </pic:cNvPicPr>
+                  </pic:nvPicPr>
+                  <pic:blipFill>
+                    <a:blip r:embed="rId11">
+                      <a:extLst>
+                        <a:ext uri="{28A0092B-C50C-407E-A947-70E740481C1C}">
+                          <a14:useLocalDpi xmlns:a14="http://schemas.microsoft.com/office/drawing/2010/main" val="0"/>
+                        </a:ext>
+                      </a:extLst>
+                    </a:blip>
+                    <a:srcRect/>
+                    <a:stretch>
+                      <a:fillRect/>
+                    </a:stretch>
+                  </pic:blipFill>
+                  <pic:spPr bwMode="auto">
+                    <a:xfrm>
+                      <a:off x="0" y="0"/>
+                      <a:ext cx="6649000" cy="3213853"/>
+                    </a:xfrm>
+                    <a:prstGeom prst="rect">
+                      <a:avLst/>
+                    </a:prstGeom>
+                    <a:noFill/>
+                    <a:ln>
+                      <a:noFill/>
+                    </a:ln>
+                  </pic:spPr>
+                </pic:pic>
+              </a:graphicData>
+            </a:graphic>
+          </wp:inline>
+        </w:drawing>
+      </w:r>
+      <w:bookmarkStart w:id="0" w:name="_GoBack"/>
+      <w:bookmarkEnd w:id="0"/>
     </w:p>
     <w:p>
       <w:pPr>
@@ -924,6 +1172,7 @@
     </w:p>
     <w:p>
       <w:pPr>
+        <w:bidi w:val="0"/>
         <w:rPr>
           <w:rFonts w:cstheme="minorHAnsi"/>
           <w:sz w:val="24"/>
@@ -934,90 +1183,206 @@
       <w:r>
         <w:rPr>
           <w:rFonts w:cstheme="minorHAnsi"/>
-          <w:sz w:val="24"/>
-          <w:szCs w:val="24"/>
-          <w:rtl/>
-        </w:rPr>
-        <w:t>[</w:t>
-      </w:r>
-      <w:r>
-        <w:rPr>
-          <w:rFonts w:cstheme="minorHAnsi"/>
-          <w:sz w:val="24"/>
-          <w:szCs w:val="24"/>
-        </w:rPr>
-        <w:t>class diagram</w:t>
-      </w:r>
-      <w:r>
-        <w:rPr>
-          <w:rFonts w:cstheme="minorHAnsi"/>
-          <w:sz w:val="24"/>
-          <w:szCs w:val="24"/>
-          <w:rtl/>
-        </w:rPr>
-        <w:t xml:space="preserve"> שמתארת את המחלקות שלכם שמעורבות בתבנית (תיאור מלא שכולל </w:t>
-      </w:r>
-      <w:r>
-        <w:rPr>
-          <w:rFonts w:cstheme="minorHAnsi"/>
-          <w:sz w:val="24"/>
-          <w:szCs w:val="24"/>
-        </w:rPr>
-        <w:t>Properties</w:t>
-      </w:r>
-      <w:r>
-        <w:rPr>
-          <w:rFonts w:cstheme="minorHAnsi"/>
-          <w:sz w:val="24"/>
-          <w:szCs w:val="24"/>
-          <w:rtl/>
-        </w:rPr>
-        <w:t xml:space="preserve"> ו- </w:t>
-      </w:r>
-      <w:r>
-        <w:rPr>
-          <w:rFonts w:cstheme="minorHAnsi"/>
-          <w:sz w:val="24"/>
-          <w:szCs w:val="24"/>
-        </w:rPr>
-        <w:t>Methods</w:t>
-      </w:r>
-      <w:r>
-        <w:rPr>
-          <w:rFonts w:cstheme="minorHAnsi"/>
-          <w:sz w:val="24"/>
-          <w:szCs w:val="24"/>
-          <w:rtl/>
-        </w:rPr>
-        <w:t>) והיחסים ביניהם (תאור מלא עבור כל יחס כפי שלמדנו בכיתה). עבור כל מחלקה שלכם, כיתבו מי המקבילה שלה (אם יש כזו) בתבנית (</w:t>
-      </w:r>
-      <w:r>
-        <w:rPr>
-          <w:rFonts w:cstheme="minorHAnsi"/>
-          <w:sz w:val="24"/>
-          <w:szCs w:val="24"/>
-        </w:rPr>
-        <w:t>Pattern</w:t>
-      </w:r>
-      <w:r>
-        <w:rPr>
-          <w:rFonts w:cstheme="minorHAnsi"/>
-          <w:sz w:val="24"/>
-          <w:szCs w:val="24"/>
-          <w:rtl/>
-        </w:rPr>
-        <w:t>) שבחרתם</w:t>
-      </w:r>
-    </w:p>
-    <w:p>
-      <w:pPr>
-        <w:rPr>
-          <w:rFonts w:cstheme="minorHAnsi"/>
-          <w:sz w:val="24"/>
-          <w:szCs w:val="24"/>
-          <w:rtl/>
-        </w:rPr>
-      </w:pPr>
+          <w:noProof/>
+          <w:sz w:val="24"/>
+          <w:szCs w:val="24"/>
+          <w:lang w:val="ru-RU" w:eastAsia="ru-RU"/>
+        </w:rPr>
+        <w:drawing>
+          <wp:inline distT="0" distB="0" distL="0" distR="0">
+            <wp:extent cx="6633845" cy="2527935"/>
+            <wp:effectExtent l="0" t="0" r="0" b="5715"/>
+            <wp:docPr id="8" name="Рисунок 8"/>
+            <wp:cNvGraphicFramePr>
+              <a:graphicFrameLocks xmlns:a="http://schemas.openxmlformats.org/drawingml/2006/main" noChangeAspect="1"/>
+            </wp:cNvGraphicFramePr>
+            <a:graphic xmlns:a="http://schemas.openxmlformats.org/drawingml/2006/main">
+              <a:graphicData uri="http://schemas.openxmlformats.org/drawingml/2006/picture">
+                <pic:pic xmlns:pic="http://schemas.openxmlformats.org/drawingml/2006/picture">
+                  <pic:nvPicPr>
+                    <pic:cNvPr id="0" name="Picture 1"/>
+                    <pic:cNvPicPr>
+                      <a:picLocks noChangeAspect="1" noChangeArrowheads="1"/>
+                    </pic:cNvPicPr>
+                  </pic:nvPicPr>
+                  <pic:blipFill>
+                    <a:blip r:embed="rId12" cstate="print">
+                      <a:extLst>
+                        <a:ext uri="{28A0092B-C50C-407E-A947-70E740481C1C}">
+                          <a14:useLocalDpi xmlns:a14="http://schemas.microsoft.com/office/drawing/2010/main" val="0"/>
+                        </a:ext>
+                      </a:extLst>
+                    </a:blip>
+                    <a:srcRect/>
+                    <a:stretch>
+                      <a:fillRect/>
+                    </a:stretch>
+                  </pic:blipFill>
+                  <pic:spPr bwMode="auto">
+                    <a:xfrm>
+                      <a:off x="0" y="0"/>
+                      <a:ext cx="6633845" cy="2527935"/>
+                    </a:xfrm>
+                    <a:prstGeom prst="rect">
+                      <a:avLst/>
+                    </a:prstGeom>
+                    <a:noFill/>
+                    <a:ln>
+                      <a:noFill/>
+                    </a:ln>
+                  </pic:spPr>
+                </pic:pic>
+              </a:graphicData>
+            </a:graphic>
+          </wp:inline>
+        </w:drawing>
+      </w:r>
+      <w:r>
+        <w:rPr>
+          <w:rFonts w:cstheme="minorHAnsi"/>
+          <w:sz w:val="24"/>
+          <w:szCs w:val="24"/>
+        </w:rPr>
+        <w:br/>
+      </w:r>
+      <w:r>
+        <w:rPr>
+          <w:rFonts w:cstheme="minorHAnsi"/>
+          <w:sz w:val="24"/>
+          <w:szCs w:val="24"/>
+        </w:rPr>
+        <w:br/>
+      </w:r>
+      <w:r>
+        <w:rPr>
+          <w:rFonts w:cstheme="minorHAnsi"/>
+          <w:b/>
+          <w:bCs/>
+          <w:sz w:val="24"/>
+          <w:szCs w:val="24"/>
+        </w:rPr>
+        <w:t>Product:</w:t>
+      </w:r>
+      <w:r>
+        <w:rPr>
+          <w:rFonts w:cstheme="minorHAnsi"/>
+          <w:sz w:val="24"/>
+          <w:szCs w:val="24"/>
+        </w:rPr>
+        <w:t xml:space="preserve"> IFacebookFeature.</w:t>
+      </w:r>
+      <w:r>
+        <w:rPr>
+          <w:rFonts w:cstheme="minorHAnsi"/>
+          <w:sz w:val="24"/>
+          <w:szCs w:val="24"/>
+        </w:rPr>
+        <w:br/>
+      </w:r>
+      <w:r>
+        <w:rPr>
+          <w:rFonts w:cstheme="minorHAnsi"/>
+          <w:b/>
+          <w:bCs/>
+          <w:sz w:val="24"/>
+          <w:szCs w:val="24"/>
+        </w:rPr>
+        <w:t>Concrete Products:</w:t>
+      </w:r>
+      <w:r>
+        <w:rPr>
+          <w:rFonts w:cstheme="minorHAnsi"/>
+          <w:sz w:val="24"/>
+          <w:szCs w:val="24"/>
+        </w:rPr>
+        <w:t xml:space="preserve"> RandomFriendLikedPages, FriendsByRequestWrapper.</w:t>
+      </w:r>
+      <w:r>
+        <w:rPr>
+          <w:rFonts w:cstheme="minorHAnsi"/>
+          <w:sz w:val="24"/>
+          <w:szCs w:val="24"/>
+        </w:rPr>
+        <w:br/>
+      </w:r>
+      <w:r>
+        <w:rPr>
+          <w:rFonts w:cstheme="minorHAnsi"/>
+          <w:b/>
+          <w:bCs/>
+          <w:sz w:val="24"/>
+          <w:szCs w:val="24"/>
+        </w:rPr>
+        <w:t xml:space="preserve">Creator: </w:t>
+      </w:r>
+      <w:r>
+        <w:rPr>
+          <w:rFonts w:cstheme="minorHAnsi"/>
+          <w:sz w:val="24"/>
+          <w:szCs w:val="24"/>
+        </w:rPr>
+        <w:t>Creator.</w:t>
+      </w:r>
+      <w:r>
+        <w:rPr>
+          <w:rFonts w:cstheme="minorHAnsi"/>
+          <w:sz w:val="24"/>
+          <w:szCs w:val="24"/>
+        </w:rPr>
+        <w:br/>
+      </w:r>
+      <w:r>
+        <w:rPr>
+          <w:rFonts w:cstheme="minorHAnsi"/>
+          <w:b/>
+          <w:bCs/>
+          <w:sz w:val="24"/>
+          <w:szCs w:val="24"/>
+        </w:rPr>
+        <w:t>Concrete Creators:</w:t>
+      </w:r>
+      <w:r>
+        <w:rPr>
+          <w:rFonts w:cstheme="minorHAnsi"/>
+          <w:sz w:val="24"/>
+          <w:szCs w:val="24"/>
+        </w:rPr>
+        <w:t xml:space="preserve"> CreatorRandomFriendLikedPages, CreatorFriendsByRequestWrapper.</w:t>
+      </w:r>
+      <w:r>
+        <w:rPr>
+          <w:rFonts w:cstheme="minorHAnsi"/>
+          <w:sz w:val="24"/>
+          <w:szCs w:val="24"/>
+        </w:rPr>
+        <w:br/>
+      </w:r>
+      <w:r>
+        <w:rPr>
+          <w:rFonts w:cstheme="minorHAnsi"/>
+          <w:b/>
+          <w:bCs/>
+          <w:sz w:val="24"/>
+          <w:szCs w:val="24"/>
+        </w:rPr>
+        <w:t>Client:</w:t>
+      </w:r>
+      <w:r>
+        <w:rPr>
+          <w:rFonts w:cstheme="minorHAnsi"/>
+          <w:sz w:val="24"/>
+          <w:szCs w:val="24"/>
+        </w:rPr>
+        <w:t xml:space="preserve"> AppUI.</w:t>
+      </w:r>
+      <w:r>
+        <w:rPr>
+          <w:rFonts w:cstheme="minorHAnsi"/>
+          <w:sz w:val="24"/>
+          <w:szCs w:val="24"/>
+        </w:rPr>
+        <w:br/>
+      </w:r>
     </w:p>
     <w:p>
       <w:pPr>
@@ -1234,7 +1599,6 @@
           <w:sz w:val="24"/>
           <w:szCs w:val="24"/>
         </w:rPr>
-        <w:lastRenderedPageBreak/>
         <w:t>Class Diagram</w:t>
       </w:r>
       <w:r>
@@ -1335,8 +1699,8 @@
       </w:r>
     </w:p>
     <w:sectPr>
-      <w:headerReference w:type="default" r:id="rId11"/>
-      <w:footerReference w:type="default" r:id="rId12"/>
+      <w:headerReference w:type="default" r:id="rId13"/>
+      <w:footerReference w:type="default" r:id="rId14"/>
       <w:pgSz w:w="11906" w:h="16838"/>
       <w:pgMar w:top="720" w:right="720" w:bottom="720" w:left="720" w:header="0" w:footer="271" w:gutter="0"/>
       <w:cols w:space="708"/>
@@ -1489,7 +1853,7 @@
                                     <w:rtl/>
                                     <w:lang w:val="he-IL"/>
                                   </w:rPr>
-                                  <w:t>3</w:t>
+                                  <w:t>4</w:t>
                                 </w:r>
                                 <w:r>
                                   <w:rPr>
@@ -1638,7 +2002,7 @@
                               <w:rtl/>
                               <w:lang w:val="he-IL"/>
                             </w:rPr>
-                            <w:t>3</w:t>
+                            <w:t>4</w:t>
                           </w:r>
                           <w:r>
                             <w:rPr>
@@ -4393,7 +4757,7 @@
 </file>
 
 <file path=customXml/itemProps2.xml><?xml version="1.0" encoding="utf-8"?>
-<ds:datastoreItem xmlns:ds="http://schemas.openxmlformats.org/officeDocument/2006/customXml" ds:itemID="{6B578434-6F7A-499E-A29D-3AE3CB71F579}">
+<ds:datastoreItem xmlns:ds="http://schemas.openxmlformats.org/officeDocument/2006/customXml" ds:itemID="{C1D45AE3-4BD1-48EF-B98F-DA3B17769081}">
   <ds:schemaRefs>
     <ds:schemaRef ds:uri="http://schemas.openxmlformats.org/officeDocument/2006/bibliography"/>
   </ds:schemaRefs>

</xml_diff>